<commit_message>
nightlight export to netCDF
manual updated, too
</commit_message>
<xml_diff>
--- a/docs/climada_module_country_risk.docx
+++ b/docs/climada_module_country_risk.docx
@@ -10,23 +10,13 @@
           <w:szCs w:val="22"/>
         </w:rPr>
       </w:pPr>
-      <w:proofErr w:type="spellStart"/>
-      <w:r>
-        <w:rPr>
-          <w:rFonts w:ascii="Arial" w:hAnsi="Arial" w:cs="Arial"/>
-          <w:sz w:val="22"/>
-          <w:szCs w:val="22"/>
-        </w:rPr>
-        <w:t>climada</w:t>
-      </w:r>
-      <w:proofErr w:type="spellEnd"/>
-      <w:r>
-        <w:rPr>
-          <w:rFonts w:ascii="Arial" w:hAnsi="Arial" w:cs="Arial"/>
-          <w:sz w:val="22"/>
-          <w:szCs w:val="22"/>
-        </w:rPr>
-        <w:t xml:space="preserve"> module </w:t>
+      <w:r>
+        <w:rPr>
+          <w:rFonts w:ascii="Arial" w:hAnsi="Arial" w:cs="Arial"/>
+          <w:sz w:val="22"/>
+          <w:szCs w:val="22"/>
+        </w:rPr>
+        <w:t xml:space="preserve">climada module </w:t>
       </w:r>
       <w:r>
         <w:rPr>
@@ -100,23 +90,7 @@
           <w:sz w:val="22"/>
           <w:szCs w:val="22"/>
         </w:rPr>
-        <w:t>5</w:t>
-      </w:r>
-      <w:r>
-        <w:rPr>
-          <w:rFonts w:ascii="Arial" w:hAnsi="Arial" w:cs="Arial"/>
-          <w:sz w:val="22"/>
-          <w:szCs w:val="22"/>
-        </w:rPr>
-        <w:t xml:space="preserve"> </w:t>
-      </w:r>
-      <w:r>
-        <w:rPr>
-          <w:rFonts w:ascii="Arial" w:hAnsi="Arial" w:cs="Arial"/>
-          <w:sz w:val="22"/>
-          <w:szCs w:val="22"/>
-        </w:rPr>
-        <w:t>Oct</w:t>
+        <w:t>20 Jan</w:t>
       </w:r>
       <w:r>
         <w:rPr>
@@ -132,7 +106,7 @@
           <w:sz w:val="22"/>
           <w:szCs w:val="22"/>
         </w:rPr>
-        <w:t>6</w:t>
+        <w:t>7</w:t>
       </w:r>
     </w:p>
     <w:p>
@@ -741,6 +715,8 @@
             </w:rPr>
             <w:t>Table of Contents</w:t>
           </w:r>
+          <w:bookmarkStart w:id="0" w:name="_GoBack"/>
+          <w:bookmarkEnd w:id="0"/>
         </w:p>
         <w:p>
           <w:pPr>
@@ -774,7 +750,7 @@
             </w:rPr>
             <w:fldChar w:fldCharType="separate"/>
           </w:r>
-          <w:hyperlink w:anchor="_Toc463470481" w:history="1">
+          <w:hyperlink w:anchor="_Toc472701035" w:history="1">
             <w:r>
               <w:rPr>
                 <w:rStyle w:val="Hyperlink"/>
@@ -801,7 +777,7 @@
                 <w:noProof/>
                 <w:webHidden/>
               </w:rPr>
-              <w:instrText xml:space="preserve"> PAGEREF _Toc463470481 \h </w:instrText>
+              <w:instrText xml:space="preserve"> PAGEREF _Toc472701035 \h </w:instrText>
             </w:r>
             <w:r>
               <w:rPr>
@@ -845,7 +821,7 @@
               <w:szCs w:val="24"/>
             </w:rPr>
           </w:pPr>
-          <w:hyperlink w:anchor="_Toc463470482" w:history="1">
+          <w:hyperlink w:anchor="_Toc472701036" w:history="1">
             <w:r>
               <w:rPr>
                 <w:rStyle w:val="Hyperlink"/>
@@ -872,7 +848,7 @@
                 <w:noProof/>
                 <w:webHidden/>
               </w:rPr>
-              <w:instrText xml:space="preserve"> PAGEREF _Toc463470482 \h </w:instrText>
+              <w:instrText xml:space="preserve"> PAGEREF _Toc472701036 \h </w:instrText>
             </w:r>
             <w:r>
               <w:rPr>
@@ -916,7 +892,7 @@
               <w:szCs w:val="24"/>
             </w:rPr>
           </w:pPr>
-          <w:hyperlink w:anchor="_Toc463470483" w:history="1">
+          <w:hyperlink w:anchor="_Toc472701037" w:history="1">
             <w:r>
               <w:rPr>
                 <w:rStyle w:val="Hyperlink"/>
@@ -943,7 +919,7 @@
                 <w:noProof/>
                 <w:webHidden/>
               </w:rPr>
-              <w:instrText xml:space="preserve"> PAGEREF _Toc463470483 \h </w:instrText>
+              <w:instrText xml:space="preserve"> PAGEREF _Toc472701037 \h </w:instrText>
             </w:r>
             <w:r>
               <w:rPr>
@@ -987,7 +963,7 @@
               <w:szCs w:val="24"/>
             </w:rPr>
           </w:pPr>
-          <w:hyperlink w:anchor="_Toc463470484" w:history="1">
+          <w:hyperlink w:anchor="_Toc472701038" w:history="1">
             <w:r>
               <w:rPr>
                 <w:rStyle w:val="Hyperlink"/>
@@ -1014,7 +990,7 @@
                 <w:noProof/>
                 <w:webHidden/>
               </w:rPr>
-              <w:instrText xml:space="preserve"> PAGEREF _Toc463470484 \h </w:instrText>
+              <w:instrText xml:space="preserve"> PAGEREF _Toc472701038 \h </w:instrText>
             </w:r>
             <w:r>
               <w:rPr>
@@ -1058,7 +1034,7 @@
               <w:szCs w:val="24"/>
             </w:rPr>
           </w:pPr>
-          <w:hyperlink w:anchor="_Toc463470485" w:history="1">
+          <w:hyperlink w:anchor="_Toc472701039" w:history="1">
             <w:r>
               <w:rPr>
                 <w:rStyle w:val="Hyperlink"/>
@@ -1085,7 +1061,7 @@
                 <w:noProof/>
                 <w:webHidden/>
               </w:rPr>
-              <w:instrText xml:space="preserve"> PAGEREF _Toc463470485 \h </w:instrText>
+              <w:instrText xml:space="preserve"> PAGEREF _Toc472701039 \h </w:instrText>
             </w:r>
             <w:r>
               <w:rPr>
@@ -1118,24 +1094,23 @@
         </w:p>
         <w:p>
           <w:pPr>
-            <w:pStyle w:val="TOC2"/>
+            <w:pStyle w:val="TOC3"/>
             <w:tabs>
               <w:tab w:val="right" w:leader="dot" w:pos="9396"/>
             </w:tabs>
             <w:rPr>
-              <w:b w:val="0"/>
               <w:noProof/>
               <w:sz w:val="24"/>
               <w:szCs w:val="24"/>
             </w:rPr>
           </w:pPr>
-          <w:hyperlink w:anchor="_Toc463470486" w:history="1">
+          <w:hyperlink w:anchor="_Toc472701040" w:history="1">
             <w:r>
               <w:rPr>
                 <w:rStyle w:val="Hyperlink"/>
                 <w:noProof/>
               </w:rPr>
-              <w:t>cr_economic_loss_calc</w:t>
+              <w:t>A note on nightlights</w:t>
             </w:r>
             <w:r>
               <w:rPr>
@@ -1156,7 +1131,7 @@
                 <w:noProof/>
                 <w:webHidden/>
               </w:rPr>
-              <w:instrText xml:space="preserve"> PAGEREF _Toc463470486 \h </w:instrText>
+              <w:instrText xml:space="preserve"> PAGEREF _Toc472701040 \h </w:instrText>
             </w:r>
             <w:r>
               <w:rPr>
@@ -1189,6 +1164,77 @@
         </w:p>
         <w:p>
           <w:pPr>
+            <w:pStyle w:val="TOC2"/>
+            <w:tabs>
+              <w:tab w:val="right" w:leader="dot" w:pos="9396"/>
+            </w:tabs>
+            <w:rPr>
+              <w:b w:val="0"/>
+              <w:noProof/>
+              <w:sz w:val="24"/>
+              <w:szCs w:val="24"/>
+            </w:rPr>
+          </w:pPr>
+          <w:hyperlink w:anchor="_Toc472701041" w:history="1">
+            <w:r>
+              <w:rPr>
+                <w:rStyle w:val="Hyperlink"/>
+                <w:noProof/>
+              </w:rPr>
+              <w:t>cr_economic_loss_calc</w:t>
+            </w:r>
+            <w:r>
+              <w:rPr>
+                <w:noProof/>
+                <w:webHidden/>
+              </w:rPr>
+              <w:tab/>
+            </w:r>
+            <w:r>
+              <w:rPr>
+                <w:noProof/>
+                <w:webHidden/>
+              </w:rPr>
+              <w:fldChar w:fldCharType="begin"/>
+            </w:r>
+            <w:r>
+              <w:rPr>
+                <w:noProof/>
+                <w:webHidden/>
+              </w:rPr>
+              <w:instrText xml:space="preserve"> PAGEREF _Toc472701041 \h </w:instrText>
+            </w:r>
+            <w:r>
+              <w:rPr>
+                <w:noProof/>
+                <w:webHidden/>
+              </w:rPr>
+            </w:r>
+            <w:r>
+              <w:rPr>
+                <w:noProof/>
+                <w:webHidden/>
+              </w:rPr>
+              <w:fldChar w:fldCharType="separate"/>
+            </w:r>
+            <w:r>
+              <w:rPr>
+                <w:noProof/>
+                <w:webHidden/>
+              </w:rPr>
+              <w:t>9</w:t>
+            </w:r>
+            <w:r>
+              <w:rPr>
+                <w:noProof/>
+                <w:webHidden/>
+              </w:rPr>
+              <w:fldChar w:fldCharType="end"/>
+            </w:r>
+          </w:hyperlink>
+        </w:p>
+        <w:p>
+          <w:pPr>
             <w:pStyle w:val="TOC1"/>
             <w:tabs>
               <w:tab w:val="right" w:leader="dot" w:pos="9396"/>
@@ -1198,7 +1244,7 @@
               <w:noProof/>
             </w:rPr>
           </w:pPr>
-          <w:hyperlink w:anchor="_Toc463470487" w:history="1">
+          <w:hyperlink w:anchor="_Toc472701042" w:history="1">
             <w:r>
               <w:rPr>
                 <w:rStyle w:val="Hyperlink"/>
@@ -1225,7 +1271,7 @@
                 <w:noProof/>
                 <w:webHidden/>
               </w:rPr>
-              <w:instrText xml:space="preserve"> PAGEREF _Toc463470487 \h </w:instrText>
+              <w:instrText xml:space="preserve"> PAGEREF _Toc472701042 \h </w:instrText>
             </w:r>
             <w:r>
               <w:rPr>
@@ -1245,7 +1291,7 @@
                 <w:noProof/>
                 <w:webHidden/>
               </w:rPr>
-              <w:t>8</w:t>
+              <w:t>10</w:t>
             </w:r>
             <w:r>
               <w:rPr>
@@ -1269,7 +1315,7 @@
               <w:szCs w:val="24"/>
             </w:rPr>
           </w:pPr>
-          <w:hyperlink w:anchor="_Toc463470488" w:history="1">
+          <w:hyperlink w:anchor="_Toc472701043" w:history="1">
             <w:r>
               <w:rPr>
                 <w:rStyle w:val="Hyperlink"/>
@@ -1296,7 +1342,7 @@
                 <w:noProof/>
                 <w:webHidden/>
               </w:rPr>
-              <w:instrText xml:space="preserve"> PAGEREF _Toc463470488 \h </w:instrText>
+              <w:instrText xml:space="preserve"> PAGEREF _Toc472701043 \h </w:instrText>
             </w:r>
             <w:r>
               <w:rPr>
@@ -1316,7 +1362,7 @@
                 <w:noProof/>
                 <w:webHidden/>
               </w:rPr>
-              <w:t>8</w:t>
+              <w:t>10</w:t>
             </w:r>
             <w:r>
               <w:rPr>
@@ -1340,7 +1386,7 @@
               <w:szCs w:val="24"/>
             </w:rPr>
           </w:pPr>
-          <w:hyperlink w:anchor="_Toc463470489" w:history="1">
+          <w:hyperlink w:anchor="_Toc472701044" w:history="1">
             <w:r>
               <w:rPr>
                 <w:rStyle w:val="Hyperlink"/>
@@ -1367,7 +1413,7 @@
                 <w:noProof/>
                 <w:webHidden/>
               </w:rPr>
-              <w:instrText xml:space="preserve"> PAGEREF _Toc463470489 \h </w:instrText>
+              <w:instrText xml:space="preserve"> PAGEREF _Toc472701044 \h </w:instrText>
             </w:r>
             <w:r>
               <w:rPr>
@@ -1387,7 +1433,7 @@
                 <w:noProof/>
                 <w:webHidden/>
               </w:rPr>
-              <w:t>8</w:t>
+              <w:t>10</w:t>
             </w:r>
             <w:r>
               <w:rPr>
@@ -1409,7 +1455,7 @@
               <w:noProof/>
             </w:rPr>
           </w:pPr>
-          <w:hyperlink w:anchor="_Toc463470490" w:history="1">
+          <w:hyperlink w:anchor="_Toc472701045" w:history="1">
             <w:r>
               <w:rPr>
                 <w:rStyle w:val="Hyperlink"/>
@@ -1436,431 +1482,7 @@
                 <w:noProof/>
                 <w:webHidden/>
               </w:rPr>
-              <w:instrText xml:space="preserve"> PAGEREF _Toc463470490 \h </w:instrText>
-            </w:r>
-            <w:r>
-              <w:rPr>
-                <w:noProof/>
-                <w:webHidden/>
-              </w:rPr>
-            </w:r>
-            <w:r>
-              <w:rPr>
-                <w:noProof/>
-                <w:webHidden/>
-              </w:rPr>
-              <w:fldChar w:fldCharType="separate"/>
-            </w:r>
-            <w:r>
-              <w:rPr>
-                <w:noProof/>
-                <w:webHidden/>
-              </w:rPr>
-              <w:t>11</w:t>
-            </w:r>
-            <w:r>
-              <w:rPr>
-                <w:noProof/>
-                <w:webHidden/>
-              </w:rPr>
-              <w:fldChar w:fldCharType="end"/>
-            </w:r>
-          </w:hyperlink>
-        </w:p>
-        <w:p>
-          <w:pPr>
-            <w:pStyle w:val="TOC2"/>
-            <w:tabs>
-              <w:tab w:val="right" w:leader="dot" w:pos="9396"/>
-            </w:tabs>
-            <w:rPr>
-              <w:b w:val="0"/>
-              <w:noProof/>
-              <w:sz w:val="24"/>
-              <w:szCs w:val="24"/>
-            </w:rPr>
-          </w:pPr>
-          <w:hyperlink w:anchor="_Toc463470491" w:history="1">
-            <w:r>
-              <w:rPr>
-                <w:rStyle w:val="Hyperlink"/>
-                <w:noProof/>
-              </w:rPr>
-              <w:t>Top level functions</w:t>
-            </w:r>
-            <w:r>
-              <w:rPr>
-                <w:noProof/>
-                <w:webHidden/>
-              </w:rPr>
-              <w:tab/>
-            </w:r>
-            <w:r>
-              <w:rPr>
-                <w:noProof/>
-                <w:webHidden/>
-              </w:rPr>
-              <w:fldChar w:fldCharType="begin"/>
-            </w:r>
-            <w:r>
-              <w:rPr>
-                <w:noProof/>
-                <w:webHidden/>
-              </w:rPr>
-              <w:instrText xml:space="preserve"> PAGEREF _Toc463470491 \h </w:instrText>
-            </w:r>
-            <w:r>
-              <w:rPr>
-                <w:noProof/>
-                <w:webHidden/>
-              </w:rPr>
-            </w:r>
-            <w:r>
-              <w:rPr>
-                <w:noProof/>
-                <w:webHidden/>
-              </w:rPr>
-              <w:fldChar w:fldCharType="separate"/>
-            </w:r>
-            <w:r>
-              <w:rPr>
-                <w:noProof/>
-                <w:webHidden/>
-              </w:rPr>
-              <w:t>11</w:t>
-            </w:r>
-            <w:r>
-              <w:rPr>
-                <w:noProof/>
-                <w:webHidden/>
-              </w:rPr>
-              <w:fldChar w:fldCharType="end"/>
-            </w:r>
-          </w:hyperlink>
-        </w:p>
-        <w:p>
-          <w:pPr>
-            <w:pStyle w:val="TOC2"/>
-            <w:tabs>
-              <w:tab w:val="right" w:leader="dot" w:pos="9396"/>
-            </w:tabs>
-            <w:rPr>
-              <w:b w:val="0"/>
-              <w:noProof/>
-              <w:sz w:val="24"/>
-              <w:szCs w:val="24"/>
-            </w:rPr>
-          </w:pPr>
-          <w:hyperlink w:anchor="_Toc463470492" w:history="1">
-            <w:r>
-              <w:rPr>
-                <w:rStyle w:val="Hyperlink"/>
-                <w:noProof/>
-              </w:rPr>
-              <w:t>Plotting functions</w:t>
-            </w:r>
-            <w:r>
-              <w:rPr>
-                <w:noProof/>
-                <w:webHidden/>
-              </w:rPr>
-              <w:tab/>
-            </w:r>
-            <w:r>
-              <w:rPr>
-                <w:noProof/>
-                <w:webHidden/>
-              </w:rPr>
-              <w:fldChar w:fldCharType="begin"/>
-            </w:r>
-            <w:r>
-              <w:rPr>
-                <w:noProof/>
-                <w:webHidden/>
-              </w:rPr>
-              <w:instrText xml:space="preserve"> PAGEREF _Toc463470492 \h </w:instrText>
-            </w:r>
-            <w:r>
-              <w:rPr>
-                <w:noProof/>
-                <w:webHidden/>
-              </w:rPr>
-            </w:r>
-            <w:r>
-              <w:rPr>
-                <w:noProof/>
-                <w:webHidden/>
-              </w:rPr>
-              <w:fldChar w:fldCharType="separate"/>
-            </w:r>
-            <w:r>
-              <w:rPr>
-                <w:noProof/>
-                <w:webHidden/>
-              </w:rPr>
-              <w:t>11</w:t>
-            </w:r>
-            <w:r>
-              <w:rPr>
-                <w:noProof/>
-                <w:webHidden/>
-              </w:rPr>
-              <w:fldChar w:fldCharType="end"/>
-            </w:r>
-          </w:hyperlink>
-        </w:p>
-        <w:p>
-          <w:pPr>
-            <w:pStyle w:val="TOC2"/>
-            <w:tabs>
-              <w:tab w:val="right" w:leader="dot" w:pos="9396"/>
-            </w:tabs>
-            <w:rPr>
-              <w:b w:val="0"/>
-              <w:noProof/>
-              <w:sz w:val="24"/>
-              <w:szCs w:val="24"/>
-            </w:rPr>
-          </w:pPr>
-          <w:hyperlink w:anchor="_Toc463470493" w:history="1">
-            <w:r>
-              <w:rPr>
-                <w:rStyle w:val="Hyperlink"/>
-                <w:noProof/>
-              </w:rPr>
-              <w:t>Support-level functions</w:t>
-            </w:r>
-            <w:r>
-              <w:rPr>
-                <w:noProof/>
-                <w:webHidden/>
-              </w:rPr>
-              <w:tab/>
-            </w:r>
-            <w:r>
-              <w:rPr>
-                <w:noProof/>
-                <w:webHidden/>
-              </w:rPr>
-              <w:fldChar w:fldCharType="begin"/>
-            </w:r>
-            <w:r>
-              <w:rPr>
-                <w:noProof/>
-                <w:webHidden/>
-              </w:rPr>
-              <w:instrText xml:space="preserve"> PAGEREF _Toc463470493 \h </w:instrText>
-            </w:r>
-            <w:r>
-              <w:rPr>
-                <w:noProof/>
-                <w:webHidden/>
-              </w:rPr>
-            </w:r>
-            <w:r>
-              <w:rPr>
-                <w:noProof/>
-                <w:webHidden/>
-              </w:rPr>
-              <w:fldChar w:fldCharType="separate"/>
-            </w:r>
-            <w:r>
-              <w:rPr>
-                <w:noProof/>
-                <w:webHidden/>
-              </w:rPr>
-              <w:t>11</w:t>
-            </w:r>
-            <w:r>
-              <w:rPr>
-                <w:noProof/>
-                <w:webHidden/>
-              </w:rPr>
-              <w:fldChar w:fldCharType="end"/>
-            </w:r>
-          </w:hyperlink>
-        </w:p>
-        <w:p>
-          <w:pPr>
-            <w:pStyle w:val="TOC2"/>
-            <w:tabs>
-              <w:tab w:val="right" w:leader="dot" w:pos="9396"/>
-            </w:tabs>
-            <w:rPr>
-              <w:b w:val="0"/>
-              <w:noProof/>
-              <w:sz w:val="24"/>
-              <w:szCs w:val="24"/>
-            </w:rPr>
-          </w:pPr>
-          <w:hyperlink w:anchor="_Toc463470494" w:history="1">
-            <w:r>
-              <w:rPr>
-                <w:rStyle w:val="Hyperlink"/>
-                <w:noProof/>
-              </w:rPr>
-              <w:t>Also useful</w:t>
-            </w:r>
-            <w:r>
-              <w:rPr>
-                <w:noProof/>
-                <w:webHidden/>
-              </w:rPr>
-              <w:tab/>
-            </w:r>
-            <w:r>
-              <w:rPr>
-                <w:noProof/>
-                <w:webHidden/>
-              </w:rPr>
-              <w:fldChar w:fldCharType="begin"/>
-            </w:r>
-            <w:r>
-              <w:rPr>
-                <w:noProof/>
-                <w:webHidden/>
-              </w:rPr>
-              <w:instrText xml:space="preserve"> PAGEREF _Toc463470494 \h </w:instrText>
-            </w:r>
-            <w:r>
-              <w:rPr>
-                <w:noProof/>
-                <w:webHidden/>
-              </w:rPr>
-            </w:r>
-            <w:r>
-              <w:rPr>
-                <w:noProof/>
-                <w:webHidden/>
-              </w:rPr>
-              <w:fldChar w:fldCharType="separate"/>
-            </w:r>
-            <w:r>
-              <w:rPr>
-                <w:noProof/>
-                <w:webHidden/>
-              </w:rPr>
-              <w:t>11</w:t>
-            </w:r>
-            <w:r>
-              <w:rPr>
-                <w:noProof/>
-                <w:webHidden/>
-              </w:rPr>
-              <w:fldChar w:fldCharType="end"/>
-            </w:r>
-          </w:hyperlink>
-        </w:p>
-        <w:p>
-          <w:pPr>
-            <w:pStyle w:val="TOC2"/>
-            <w:tabs>
-              <w:tab w:val="right" w:leader="dot" w:pos="9396"/>
-            </w:tabs>
-            <w:rPr>
-              <w:b w:val="0"/>
-              <w:noProof/>
-              <w:sz w:val="24"/>
-              <w:szCs w:val="24"/>
-            </w:rPr>
-          </w:pPr>
-          <w:hyperlink w:anchor="_Toc463470495" w:history="1">
-            <w:r>
-              <w:rPr>
-                <w:rStyle w:val="Hyperlink"/>
-                <w:noProof/>
-              </w:rPr>
-              <w:t>Useful data sources</w:t>
-            </w:r>
-            <w:r>
-              <w:rPr>
-                <w:noProof/>
-                <w:webHidden/>
-              </w:rPr>
-              <w:tab/>
-            </w:r>
-            <w:r>
-              <w:rPr>
-                <w:noProof/>
-                <w:webHidden/>
-              </w:rPr>
-              <w:fldChar w:fldCharType="begin"/>
-            </w:r>
-            <w:r>
-              <w:rPr>
-                <w:noProof/>
-                <w:webHidden/>
-              </w:rPr>
-              <w:instrText xml:space="preserve"> PAGEREF _Toc463470495 \h </w:instrText>
-            </w:r>
-            <w:r>
-              <w:rPr>
-                <w:noProof/>
-                <w:webHidden/>
-              </w:rPr>
-            </w:r>
-            <w:r>
-              <w:rPr>
-                <w:noProof/>
-                <w:webHidden/>
-              </w:rPr>
-              <w:fldChar w:fldCharType="separate"/>
-            </w:r>
-            <w:r>
-              <w:rPr>
-                <w:noProof/>
-                <w:webHidden/>
-              </w:rPr>
-              <w:t>12</w:t>
-            </w:r>
-            <w:r>
-              <w:rPr>
-                <w:noProof/>
-                <w:webHidden/>
-              </w:rPr>
-              <w:fldChar w:fldCharType="end"/>
-            </w:r>
-          </w:hyperlink>
-        </w:p>
-        <w:p>
-          <w:pPr>
-            <w:pStyle w:val="TOC1"/>
-            <w:tabs>
-              <w:tab w:val="right" w:leader="dot" w:pos="9396"/>
-            </w:tabs>
-            <w:rPr>
-              <w:b w:val="0"/>
-              <w:noProof/>
-            </w:rPr>
-          </w:pPr>
-          <w:hyperlink w:anchor="_Toc463470496" w:history="1">
-            <w:r>
-              <w:rPr>
-                <w:rStyle w:val="Hyperlink"/>
-                <w:noProof/>
-              </w:rPr>
-              <w:t>Appendix</w:t>
-            </w:r>
-            <w:r>
-              <w:rPr>
-                <w:noProof/>
-                <w:webHidden/>
-              </w:rPr>
-              <w:tab/>
-            </w:r>
-            <w:r>
-              <w:rPr>
-                <w:noProof/>
-                <w:webHidden/>
-              </w:rPr>
-              <w:fldChar w:fldCharType="begin"/>
-            </w:r>
-            <w:r>
-              <w:rPr>
-                <w:noProof/>
-                <w:webHidden/>
-              </w:rPr>
-              <w:instrText xml:space="preserve"> PAGEREF _Toc463470496 \h </w:instrText>
+              <w:instrText xml:space="preserve"> PAGEREF _Toc472701045 \h </w:instrText>
             </w:r>
             <w:r>
               <w:rPr>
@@ -1904,7 +1526,431 @@
               <w:szCs w:val="24"/>
             </w:rPr>
           </w:pPr>
-          <w:hyperlink w:anchor="_Toc463470497" w:history="1">
+          <w:hyperlink w:anchor="_Toc472701046" w:history="1">
+            <w:r>
+              <w:rPr>
+                <w:rStyle w:val="Hyperlink"/>
+                <w:noProof/>
+              </w:rPr>
+              <w:t>Top level functions</w:t>
+            </w:r>
+            <w:r>
+              <w:rPr>
+                <w:noProof/>
+                <w:webHidden/>
+              </w:rPr>
+              <w:tab/>
+            </w:r>
+            <w:r>
+              <w:rPr>
+                <w:noProof/>
+                <w:webHidden/>
+              </w:rPr>
+              <w:fldChar w:fldCharType="begin"/>
+            </w:r>
+            <w:r>
+              <w:rPr>
+                <w:noProof/>
+                <w:webHidden/>
+              </w:rPr>
+              <w:instrText xml:space="preserve"> PAGEREF _Toc472701046 \h </w:instrText>
+            </w:r>
+            <w:r>
+              <w:rPr>
+                <w:noProof/>
+                <w:webHidden/>
+              </w:rPr>
+            </w:r>
+            <w:r>
+              <w:rPr>
+                <w:noProof/>
+                <w:webHidden/>
+              </w:rPr>
+              <w:fldChar w:fldCharType="separate"/>
+            </w:r>
+            <w:r>
+              <w:rPr>
+                <w:noProof/>
+                <w:webHidden/>
+              </w:rPr>
+              <w:t>13</w:t>
+            </w:r>
+            <w:r>
+              <w:rPr>
+                <w:noProof/>
+                <w:webHidden/>
+              </w:rPr>
+              <w:fldChar w:fldCharType="end"/>
+            </w:r>
+          </w:hyperlink>
+        </w:p>
+        <w:p>
+          <w:pPr>
+            <w:pStyle w:val="TOC2"/>
+            <w:tabs>
+              <w:tab w:val="right" w:leader="dot" w:pos="9396"/>
+            </w:tabs>
+            <w:rPr>
+              <w:b w:val="0"/>
+              <w:noProof/>
+              <w:sz w:val="24"/>
+              <w:szCs w:val="24"/>
+            </w:rPr>
+          </w:pPr>
+          <w:hyperlink w:anchor="_Toc472701047" w:history="1">
+            <w:r>
+              <w:rPr>
+                <w:rStyle w:val="Hyperlink"/>
+                <w:noProof/>
+              </w:rPr>
+              <w:t>Plotting functions</w:t>
+            </w:r>
+            <w:r>
+              <w:rPr>
+                <w:noProof/>
+                <w:webHidden/>
+              </w:rPr>
+              <w:tab/>
+            </w:r>
+            <w:r>
+              <w:rPr>
+                <w:noProof/>
+                <w:webHidden/>
+              </w:rPr>
+              <w:fldChar w:fldCharType="begin"/>
+            </w:r>
+            <w:r>
+              <w:rPr>
+                <w:noProof/>
+                <w:webHidden/>
+              </w:rPr>
+              <w:instrText xml:space="preserve"> PAGEREF _Toc472701047 \h </w:instrText>
+            </w:r>
+            <w:r>
+              <w:rPr>
+                <w:noProof/>
+                <w:webHidden/>
+              </w:rPr>
+            </w:r>
+            <w:r>
+              <w:rPr>
+                <w:noProof/>
+                <w:webHidden/>
+              </w:rPr>
+              <w:fldChar w:fldCharType="separate"/>
+            </w:r>
+            <w:r>
+              <w:rPr>
+                <w:noProof/>
+                <w:webHidden/>
+              </w:rPr>
+              <w:t>13</w:t>
+            </w:r>
+            <w:r>
+              <w:rPr>
+                <w:noProof/>
+                <w:webHidden/>
+              </w:rPr>
+              <w:fldChar w:fldCharType="end"/>
+            </w:r>
+          </w:hyperlink>
+        </w:p>
+        <w:p>
+          <w:pPr>
+            <w:pStyle w:val="TOC2"/>
+            <w:tabs>
+              <w:tab w:val="right" w:leader="dot" w:pos="9396"/>
+            </w:tabs>
+            <w:rPr>
+              <w:b w:val="0"/>
+              <w:noProof/>
+              <w:sz w:val="24"/>
+              <w:szCs w:val="24"/>
+            </w:rPr>
+          </w:pPr>
+          <w:hyperlink w:anchor="_Toc472701048" w:history="1">
+            <w:r>
+              <w:rPr>
+                <w:rStyle w:val="Hyperlink"/>
+                <w:noProof/>
+              </w:rPr>
+              <w:t>Support-level functions</w:t>
+            </w:r>
+            <w:r>
+              <w:rPr>
+                <w:noProof/>
+                <w:webHidden/>
+              </w:rPr>
+              <w:tab/>
+            </w:r>
+            <w:r>
+              <w:rPr>
+                <w:noProof/>
+                <w:webHidden/>
+              </w:rPr>
+              <w:fldChar w:fldCharType="begin"/>
+            </w:r>
+            <w:r>
+              <w:rPr>
+                <w:noProof/>
+                <w:webHidden/>
+              </w:rPr>
+              <w:instrText xml:space="preserve"> PAGEREF _Toc472701048 \h </w:instrText>
+            </w:r>
+            <w:r>
+              <w:rPr>
+                <w:noProof/>
+                <w:webHidden/>
+              </w:rPr>
+            </w:r>
+            <w:r>
+              <w:rPr>
+                <w:noProof/>
+                <w:webHidden/>
+              </w:rPr>
+              <w:fldChar w:fldCharType="separate"/>
+            </w:r>
+            <w:r>
+              <w:rPr>
+                <w:noProof/>
+                <w:webHidden/>
+              </w:rPr>
+              <w:t>13</w:t>
+            </w:r>
+            <w:r>
+              <w:rPr>
+                <w:noProof/>
+                <w:webHidden/>
+              </w:rPr>
+              <w:fldChar w:fldCharType="end"/>
+            </w:r>
+          </w:hyperlink>
+        </w:p>
+        <w:p>
+          <w:pPr>
+            <w:pStyle w:val="TOC2"/>
+            <w:tabs>
+              <w:tab w:val="right" w:leader="dot" w:pos="9396"/>
+            </w:tabs>
+            <w:rPr>
+              <w:b w:val="0"/>
+              <w:noProof/>
+              <w:sz w:val="24"/>
+              <w:szCs w:val="24"/>
+            </w:rPr>
+          </w:pPr>
+          <w:hyperlink w:anchor="_Toc472701049" w:history="1">
+            <w:r>
+              <w:rPr>
+                <w:rStyle w:val="Hyperlink"/>
+                <w:noProof/>
+              </w:rPr>
+              <w:t>Also useful</w:t>
+            </w:r>
+            <w:r>
+              <w:rPr>
+                <w:noProof/>
+                <w:webHidden/>
+              </w:rPr>
+              <w:tab/>
+            </w:r>
+            <w:r>
+              <w:rPr>
+                <w:noProof/>
+                <w:webHidden/>
+              </w:rPr>
+              <w:fldChar w:fldCharType="begin"/>
+            </w:r>
+            <w:r>
+              <w:rPr>
+                <w:noProof/>
+                <w:webHidden/>
+              </w:rPr>
+              <w:instrText xml:space="preserve"> PAGEREF _Toc472701049 \h </w:instrText>
+            </w:r>
+            <w:r>
+              <w:rPr>
+                <w:noProof/>
+                <w:webHidden/>
+              </w:rPr>
+            </w:r>
+            <w:r>
+              <w:rPr>
+                <w:noProof/>
+                <w:webHidden/>
+              </w:rPr>
+              <w:fldChar w:fldCharType="separate"/>
+            </w:r>
+            <w:r>
+              <w:rPr>
+                <w:noProof/>
+                <w:webHidden/>
+              </w:rPr>
+              <w:t>13</w:t>
+            </w:r>
+            <w:r>
+              <w:rPr>
+                <w:noProof/>
+                <w:webHidden/>
+              </w:rPr>
+              <w:fldChar w:fldCharType="end"/>
+            </w:r>
+          </w:hyperlink>
+        </w:p>
+        <w:p>
+          <w:pPr>
+            <w:pStyle w:val="TOC2"/>
+            <w:tabs>
+              <w:tab w:val="right" w:leader="dot" w:pos="9396"/>
+            </w:tabs>
+            <w:rPr>
+              <w:b w:val="0"/>
+              <w:noProof/>
+              <w:sz w:val="24"/>
+              <w:szCs w:val="24"/>
+            </w:rPr>
+          </w:pPr>
+          <w:hyperlink w:anchor="_Toc472701050" w:history="1">
+            <w:r>
+              <w:rPr>
+                <w:rStyle w:val="Hyperlink"/>
+                <w:noProof/>
+              </w:rPr>
+              <w:t>Useful data sources</w:t>
+            </w:r>
+            <w:r>
+              <w:rPr>
+                <w:noProof/>
+                <w:webHidden/>
+              </w:rPr>
+              <w:tab/>
+            </w:r>
+            <w:r>
+              <w:rPr>
+                <w:noProof/>
+                <w:webHidden/>
+              </w:rPr>
+              <w:fldChar w:fldCharType="begin"/>
+            </w:r>
+            <w:r>
+              <w:rPr>
+                <w:noProof/>
+                <w:webHidden/>
+              </w:rPr>
+              <w:instrText xml:space="preserve"> PAGEREF _Toc472701050 \h </w:instrText>
+            </w:r>
+            <w:r>
+              <w:rPr>
+                <w:noProof/>
+                <w:webHidden/>
+              </w:rPr>
+            </w:r>
+            <w:r>
+              <w:rPr>
+                <w:noProof/>
+                <w:webHidden/>
+              </w:rPr>
+              <w:fldChar w:fldCharType="separate"/>
+            </w:r>
+            <w:r>
+              <w:rPr>
+                <w:noProof/>
+                <w:webHidden/>
+              </w:rPr>
+              <w:t>14</w:t>
+            </w:r>
+            <w:r>
+              <w:rPr>
+                <w:noProof/>
+                <w:webHidden/>
+              </w:rPr>
+              <w:fldChar w:fldCharType="end"/>
+            </w:r>
+          </w:hyperlink>
+        </w:p>
+        <w:p>
+          <w:pPr>
+            <w:pStyle w:val="TOC1"/>
+            <w:tabs>
+              <w:tab w:val="right" w:leader="dot" w:pos="9396"/>
+            </w:tabs>
+            <w:rPr>
+              <w:b w:val="0"/>
+              <w:noProof/>
+            </w:rPr>
+          </w:pPr>
+          <w:hyperlink w:anchor="_Toc472701051" w:history="1">
+            <w:r>
+              <w:rPr>
+                <w:rStyle w:val="Hyperlink"/>
+                <w:noProof/>
+              </w:rPr>
+              <w:t>Appendix</w:t>
+            </w:r>
+            <w:r>
+              <w:rPr>
+                <w:noProof/>
+                <w:webHidden/>
+              </w:rPr>
+              <w:tab/>
+            </w:r>
+            <w:r>
+              <w:rPr>
+                <w:noProof/>
+                <w:webHidden/>
+              </w:rPr>
+              <w:fldChar w:fldCharType="begin"/>
+            </w:r>
+            <w:r>
+              <w:rPr>
+                <w:noProof/>
+                <w:webHidden/>
+              </w:rPr>
+              <w:instrText xml:space="preserve"> PAGEREF _Toc472701051 \h </w:instrText>
+            </w:r>
+            <w:r>
+              <w:rPr>
+                <w:noProof/>
+                <w:webHidden/>
+              </w:rPr>
+            </w:r>
+            <w:r>
+              <w:rPr>
+                <w:noProof/>
+                <w:webHidden/>
+              </w:rPr>
+              <w:fldChar w:fldCharType="separate"/>
+            </w:r>
+            <w:r>
+              <w:rPr>
+                <w:noProof/>
+                <w:webHidden/>
+              </w:rPr>
+              <w:t>15</w:t>
+            </w:r>
+            <w:r>
+              <w:rPr>
+                <w:noProof/>
+                <w:webHidden/>
+              </w:rPr>
+              <w:fldChar w:fldCharType="end"/>
+            </w:r>
+          </w:hyperlink>
+        </w:p>
+        <w:p>
+          <w:pPr>
+            <w:pStyle w:val="TOC2"/>
+            <w:tabs>
+              <w:tab w:val="right" w:leader="dot" w:pos="9396"/>
+            </w:tabs>
+            <w:rPr>
+              <w:b w:val="0"/>
+              <w:noProof/>
+              <w:sz w:val="24"/>
+              <w:szCs w:val="24"/>
+            </w:rPr>
+          </w:pPr>
+          <w:hyperlink w:anchor="_Toc472701052" w:history="1">
             <w:r>
               <w:rPr>
                 <w:rStyle w:val="Hyperlink"/>
@@ -1939,7 +1985,7 @@
                 <w:noProof/>
                 <w:webHidden/>
               </w:rPr>
-              <w:instrText xml:space="preserve"> PAGEREF _Toc463470497 \h </w:instrText>
+              <w:instrText xml:space="preserve"> PAGEREF _Toc472701052 \h </w:instrText>
             </w:r>
             <w:r>
               <w:rPr>
@@ -1959,7 +2005,7 @@
                 <w:noProof/>
                 <w:webHidden/>
               </w:rPr>
-              <w:t>13</w:t>
+              <w:t>15</w:t>
             </w:r>
             <w:r>
               <w:rPr>
@@ -1994,16 +2040,16 @@
       <w:pPr>
         <w:pStyle w:val="Heading1"/>
       </w:pPr>
-      <w:bookmarkStart w:id="0" w:name="_Toc285548704"/>
-      <w:bookmarkStart w:id="1" w:name="_Toc463470481"/>
+      <w:bookmarkStart w:id="1" w:name="_Toc285548704"/>
+      <w:bookmarkStart w:id="2" w:name="_Toc472701035"/>
       <w:r>
         <w:t>C</w:t>
       </w:r>
       <w:r>
         <w:t>ountry risk module – basics</w:t>
       </w:r>
-      <w:bookmarkEnd w:id="0"/>
       <w:bookmarkEnd w:id="1"/>
+      <w:bookmarkEnd w:id="2"/>
     </w:p>
     <w:p>
       <w:pPr>
@@ -2465,12 +2511,12 @@
       <w:pPr>
         <w:pStyle w:val="Heading2"/>
       </w:pPr>
-      <w:bookmarkStart w:id="2" w:name="_Toc463470482"/>
+      <w:bookmarkStart w:id="3" w:name="_Toc472701036"/>
       <w:proofErr w:type="spellStart"/>
       <w:r>
         <w:t>country_risk_calc</w:t>
       </w:r>
-      <w:bookmarkEnd w:id="2"/>
+      <w:bookmarkEnd w:id="3"/>
       <w:proofErr w:type="spellEnd"/>
     </w:p>
     <w:p>
@@ -3109,25 +3155,7 @@
           <w:sz w:val="22"/>
           <w:szCs w:val="22"/>
         </w:rPr>
-        <w:t xml:space="preserve">default assets (from nightlight intensity, see </w:t>
-      </w:r>
-      <w:proofErr w:type="spellStart"/>
-      <w:r>
-        <w:rPr>
-          <w:rFonts w:ascii="Arial" w:hAnsi="Arial" w:cs="Arial"/>
-          <w:sz w:val="22"/>
-          <w:szCs w:val="22"/>
-        </w:rPr>
-        <w:t>climada</w:t>
-      </w:r>
-      <w:proofErr w:type="spellEnd"/>
-      <w:r>
-        <w:rPr>
-          <w:rFonts w:ascii="Arial" w:hAnsi="Arial" w:cs="Arial"/>
-          <w:sz w:val="22"/>
-          <w:szCs w:val="22"/>
-        </w:rPr>
-        <w:t xml:space="preserve"> module </w:t>
+        <w:t xml:space="preserve">default assets (from nightlight intensity, see climada module </w:t>
       </w:r>
       <w:proofErr w:type="spellStart"/>
       <w:r>
@@ -3177,25 +3205,16 @@
           <w:sz w:val="22"/>
           <w:szCs w:val="22"/>
         </w:rPr>
-        <w:t xml:space="preserve">generates a suite of TC/TS/TR hazard event sets for each ocean basin. The code is ready for upgrade with additional hazards (usually a new hazard is a new </w:t>
-      </w:r>
-      <w:proofErr w:type="spellStart"/>
-      <w:r>
-        <w:rPr>
-          <w:rFonts w:ascii="Arial" w:hAnsi="Arial" w:cs="Arial"/>
-          <w:sz w:val="22"/>
-          <w:szCs w:val="22"/>
-        </w:rPr>
-        <w:t>climada</w:t>
-      </w:r>
-      <w:proofErr w:type="spellEnd"/>
-      <w:r>
-        <w:rPr>
-          <w:rFonts w:ascii="Arial" w:hAnsi="Arial" w:cs="Arial"/>
-          <w:sz w:val="22"/>
-          <w:szCs w:val="22"/>
-        </w:rPr>
-        <w:t xml:space="preserve"> module). That’s why the code notifies the user if the specific hazard module is missing (even indicates the </w:t>
+        <w:t xml:space="preserve">generates a suite of TC/TS/TR hazard event sets for each ocean basin. The code is ready for upgrade with additional hazards (usually a new </w:t>
+      </w:r>
+      <w:r>
+        <w:rPr>
+          <w:rFonts w:ascii="Arial" w:hAnsi="Arial" w:cs="Arial"/>
+          <w:sz w:val="22"/>
+          <w:szCs w:val="22"/>
+        </w:rPr>
+        <w:lastRenderedPageBreak/>
+        <w:t xml:space="preserve">hazard is a new climada module). That’s why the code notifies the user if the specific hazard module is missing (even indicates the </w:t>
       </w:r>
       <w:proofErr w:type="spellStart"/>
       <w:r>
@@ -4389,12 +4408,12 @@
       <w:pPr>
         <w:pStyle w:val="Heading2"/>
       </w:pPr>
-      <w:bookmarkStart w:id="3" w:name="_Toc463470483"/>
+      <w:bookmarkStart w:id="4" w:name="_Toc472701037"/>
       <w:proofErr w:type="spellStart"/>
       <w:r>
         <w:t>country_risk_report</w:t>
       </w:r>
-      <w:bookmarkEnd w:id="3"/>
+      <w:bookmarkEnd w:id="4"/>
       <w:proofErr w:type="spellEnd"/>
     </w:p>
     <w:p>
@@ -6731,11 +6750,11 @@
       <w:pPr>
         <w:pStyle w:val="Heading2"/>
       </w:pPr>
-      <w:bookmarkStart w:id="4" w:name="_Toc463470484"/>
+      <w:bookmarkStart w:id="5" w:name="_Toc472701038"/>
       <w:r>
         <w:t>country_admin1_risk_calc</w:t>
       </w:r>
-      <w:bookmarkEnd w:id="4"/>
+      <w:bookmarkEnd w:id="5"/>
     </w:p>
     <w:p>
       <w:pPr>
@@ -7247,14 +7266,14 @@
       <w:pPr>
         <w:pStyle w:val="Heading2"/>
       </w:pPr>
-      <w:bookmarkStart w:id="5" w:name="_Toc285548705"/>
-      <w:bookmarkStart w:id="6" w:name="_Toc463470485"/>
+      <w:bookmarkStart w:id="6" w:name="_Toc285548705"/>
+      <w:bookmarkStart w:id="7" w:name="_Toc472701039"/>
       <w:proofErr w:type="spellStart"/>
       <w:r>
         <w:t>climada_nightlight_entity</w:t>
       </w:r>
-      <w:bookmarkEnd w:id="5"/>
       <w:bookmarkEnd w:id="6"/>
+      <w:bookmarkEnd w:id="7"/>
       <w:proofErr w:type="spellEnd"/>
     </w:p>
     <w:p>
@@ -7845,7 +7864,40 @@
           <w:sz w:val="20"/>
           <w:szCs w:val="20"/>
         </w:rPr>
-        <w:t>Figure: The default transformation of nightlight intensity</w:t>
+        <w:t xml:space="preserve">Figure: The </w:t>
+      </w:r>
+      <w:r>
+        <w:rPr>
+          <w:rFonts w:ascii="Arial" w:hAnsi="Arial" w:cs="Arial"/>
+          <w:sz w:val="20"/>
+          <w:szCs w:val="20"/>
+        </w:rPr>
+        <w:t>old</w:t>
+      </w:r>
+      <w:r>
+        <w:rPr>
+          <w:rStyle w:val="FootnoteReference"/>
+          <w:rFonts w:ascii="Arial" w:hAnsi="Arial" w:cs="Arial"/>
+          <w:sz w:val="20"/>
+          <w:szCs w:val="20"/>
+        </w:rPr>
+        <w:footnoteReference w:id="15"/>
+      </w:r>
+      <w:r>
+        <w:rPr>
+          <w:rFonts w:ascii="Arial" w:hAnsi="Arial" w:cs="Arial"/>
+          <w:sz w:val="20"/>
+          <w:szCs w:val="20"/>
+        </w:rPr>
+        <w:t xml:space="preserve"> </w:t>
+      </w:r>
+      <w:r>
+        <w:rPr>
+          <w:rFonts w:ascii="Arial" w:hAnsi="Arial" w:cs="Arial"/>
+          <w:sz w:val="20"/>
+          <w:szCs w:val="20"/>
+        </w:rPr>
+        <w:t>default transformation of nightlight intensity</w:t>
       </w:r>
       <w:r>
         <w:rPr>
@@ -8045,23 +8097,547 @@
     </w:p>
     <w:p>
       <w:pPr>
-        <w:pStyle w:val="Heading2"/>
-      </w:pPr>
-      <w:bookmarkStart w:id="7" w:name="_Toc463470486"/>
-      <w:proofErr w:type="spellStart"/>
-      <w:r>
-        <w:t>cr_economic_loss_calc</w:t>
-      </w:r>
-      <w:bookmarkEnd w:id="7"/>
-      <w:proofErr w:type="spellEnd"/>
-    </w:p>
-    <w:p>
-      <w:pPr>
+        <w:widowControl w:val="0"/>
         <w:autoSpaceDE w:val="0"/>
         <w:autoSpaceDN w:val="0"/>
         <w:adjustRightInd w:val="0"/>
         <w:rPr>
           <w:rFonts w:ascii="Arial" w:hAnsi="Arial" w:cs="Arial"/>
+          <w:sz w:val="20"/>
+          <w:szCs w:val="20"/>
+        </w:rPr>
+      </w:pPr>
+    </w:p>
+    <w:p>
+      <w:pPr>
+        <w:pStyle w:val="Heading3"/>
+      </w:pPr>
+      <w:bookmarkStart w:id="8" w:name="_Toc472701040"/>
+      <w:r>
+        <w:t>A note on nightlights</w:t>
+      </w:r>
+      <w:bookmarkEnd w:id="8"/>
+    </w:p>
+    <w:p>
+      <w:pPr>
+        <w:rPr>
+          <w:rFonts w:ascii="Arial" w:hAnsi="Arial" w:cs="Arial"/>
+          <w:sz w:val="22"/>
+          <w:szCs w:val="22"/>
+        </w:rPr>
+      </w:pPr>
+    </w:p>
+    <w:p>
+      <w:pPr>
+        <w:rPr>
+          <w:rFonts w:ascii="Arial" w:hAnsi="Arial" w:cs="Arial"/>
+          <w:sz w:val="22"/>
+          <w:szCs w:val="22"/>
+        </w:rPr>
+      </w:pPr>
+      <w:r>
+        <w:rPr>
+          <w:rFonts w:ascii="Arial" w:hAnsi="Arial" w:cs="Arial"/>
+          <w:sz w:val="22"/>
+          <w:szCs w:val="22"/>
+        </w:rPr>
+        <w:t xml:space="preserve">Original data from </w:t>
+      </w:r>
+      <w:hyperlink r:id="rId19" w:history="1">
+        <w:r>
+          <w:rPr>
+            <w:rStyle w:val="Hyperlink"/>
+            <w:rFonts w:ascii="Arial" w:hAnsi="Arial" w:cs="Arial"/>
+            <w:sz w:val="22"/>
+            <w:szCs w:val="22"/>
+          </w:rPr>
+          <w:t>http://ngdc.noaa.gov/eog/data/web_data/v4composites/F182012.v4.tar</w:t>
+        </w:r>
+      </w:hyperlink>
+      <w:r>
+        <w:rPr>
+          <w:rFonts w:ascii="Arial" w:hAnsi="Arial" w:cs="Arial"/>
+          <w:sz w:val="22"/>
+          <w:szCs w:val="22"/>
+        </w:rPr>
+        <w:t xml:space="preserve"> (see </w:t>
+      </w:r>
+      <w:hyperlink r:id="rId20" w:anchor="AVSLCFC3)" w:history="1">
+        <w:r>
+          <w:rPr>
+            <w:rStyle w:val="Hyperlink"/>
+            <w:rFonts w:ascii="Arial" w:hAnsi="Arial" w:cs="Arial"/>
+            <w:sz w:val="22"/>
+            <w:szCs w:val="22"/>
+          </w:rPr>
+          <w:t>http://ngdc.noaa.gov/eog/dmsp/downloadV4composites.html#AVSLCFC3)</w:t>
+        </w:r>
+      </w:hyperlink>
+      <w:r>
+        <w:rPr>
+          <w:rFonts w:ascii="Arial" w:hAnsi="Arial" w:cs="Arial"/>
+          <w:sz w:val="22"/>
+          <w:szCs w:val="22"/>
+        </w:rPr>
+        <w:t xml:space="preserve">. </w:t>
+      </w:r>
+      <w:r>
+        <w:rPr>
+          <w:rFonts w:ascii="Arial" w:hAnsi="Arial" w:cs="Arial"/>
+          <w:sz w:val="22"/>
+          <w:szCs w:val="22"/>
+        </w:rPr>
+        <w:t xml:space="preserve"> </w:t>
+      </w:r>
+      <w:r>
+        <w:rPr>
+          <w:rFonts w:ascii="Arial" w:hAnsi="Arial" w:cs="Arial"/>
+          <w:sz w:val="22"/>
+          <w:szCs w:val="22"/>
+        </w:rPr>
+        <w:t>Original data range (</w:t>
+      </w:r>
+      <w:proofErr w:type="gramStart"/>
+      <w:r>
+        <w:rPr>
+          <w:rFonts w:ascii="Arial" w:hAnsi="Arial" w:cs="Arial"/>
+          <w:sz w:val="22"/>
+          <w:szCs w:val="22"/>
+        </w:rPr>
+        <w:t>0..</w:t>
+      </w:r>
+      <w:proofErr w:type="gramEnd"/>
+      <w:r>
+        <w:rPr>
+          <w:rFonts w:ascii="Arial" w:hAnsi="Arial" w:cs="Arial"/>
+          <w:sz w:val="22"/>
+          <w:szCs w:val="22"/>
+        </w:rPr>
+        <w:t>62) scaled to 0..1, the transformed by taking the square (.)^2.</w:t>
+      </w:r>
+      <w:r>
+        <w:rPr>
+          <w:rFonts w:ascii="Arial" w:hAnsi="Arial" w:cs="Arial"/>
+          <w:sz w:val="22"/>
+          <w:szCs w:val="22"/>
+        </w:rPr>
+        <w:t xml:space="preserve"> </w:t>
+      </w:r>
+      <w:r>
+        <w:rPr>
+          <w:rFonts w:ascii="Arial" w:hAnsi="Arial" w:cs="Arial"/>
+          <w:sz w:val="22"/>
+          <w:szCs w:val="22"/>
+        </w:rPr>
+        <w:t xml:space="preserve">Reason for ^2: the intensity of nightlights in cities and densely populated areas does not fully reflect the (much) higher density compared to more rural spots. Hence comparison with other sources (such as insurance </w:t>
+      </w:r>
+      <w:r>
+        <w:rPr>
+          <w:rFonts w:ascii="Arial" w:hAnsi="Arial" w:cs="Arial"/>
+          <w:sz w:val="22"/>
+          <w:szCs w:val="22"/>
+        </w:rPr>
+        <w:lastRenderedPageBreak/>
+        <w:t>portfolio data of housing values) revealed such a scaling to better match with (replacement) values of property on the ground.</w:t>
+      </w:r>
+    </w:p>
+    <w:p>
+      <w:pPr>
+        <w:rPr>
+          <w:rFonts w:ascii="Arial" w:hAnsi="Arial" w:cs="Arial"/>
+          <w:sz w:val="22"/>
+          <w:szCs w:val="22"/>
+        </w:rPr>
+      </w:pPr>
+    </w:p>
+    <w:p>
+      <w:r>
+        <w:rPr>
+          <w:noProof/>
+        </w:rPr>
+        <w:drawing>
+          <wp:inline distT="0" distB="0" distL="0" distR="0" wp14:anchorId="39C4A0DA" wp14:editId="314724AC">
+            <wp:extent cx="3381633" cy="3336544"/>
+            <wp:effectExtent l="0" t="0" r="0" b="0"/>
+            <wp:docPr id="11" name="Picture 11" descr="/Users/bresch/Desktop/nl2.png"/>
+            <wp:cNvGraphicFramePr>
+              <a:graphicFrameLocks xmlns:a="http://schemas.openxmlformats.org/drawingml/2006/main" noChangeAspect="1"/>
+            </wp:cNvGraphicFramePr>
+            <a:graphic xmlns:a="http://schemas.openxmlformats.org/drawingml/2006/main">
+              <a:graphicData uri="http://schemas.openxmlformats.org/drawingml/2006/picture">
+                <pic:pic xmlns:pic="http://schemas.openxmlformats.org/drawingml/2006/picture">
+                  <pic:nvPicPr>
+                    <pic:cNvPr id="0" name="Picture 3" descr="/Users/bresch/Desktop/nl2.png"/>
+                    <pic:cNvPicPr>
+                      <a:picLocks noChangeAspect="1" noChangeArrowheads="1"/>
+                    </pic:cNvPicPr>
+                  </pic:nvPicPr>
+                  <pic:blipFill>
+                    <a:blip r:embed="rId21">
+                      <a:extLst>
+                        <a:ext uri="{28A0092B-C50C-407E-A947-70E740481C1C}">
+                          <a14:useLocalDpi xmlns:a14="http://schemas.microsoft.com/office/drawing/2010/main" val="0"/>
+                        </a:ext>
+                      </a:extLst>
+                    </a:blip>
+                    <a:srcRect/>
+                    <a:stretch>
+                      <a:fillRect/>
+                    </a:stretch>
+                  </pic:blipFill>
+                  <pic:spPr bwMode="auto">
+                    <a:xfrm>
+                      <a:off x="0" y="0"/>
+                      <a:ext cx="3407162" cy="3361733"/>
+                    </a:xfrm>
+                    <a:prstGeom prst="rect">
+                      <a:avLst/>
+                    </a:prstGeom>
+                    <a:noFill/>
+                    <a:ln>
+                      <a:noFill/>
+                    </a:ln>
+                  </pic:spPr>
+                </pic:pic>
+              </a:graphicData>
+            </a:graphic>
+          </wp:inline>
+        </w:drawing>
+      </w:r>
+      <w:r>
+        <w:rPr>
+          <w:rFonts w:ascii="Arial" w:hAnsi="Arial" w:cs="Arial"/>
+          <w:noProof/>
+          <w:sz w:val="22"/>
+          <w:szCs w:val="22"/>
+        </w:rPr>
+        <w:drawing>
+          <wp:inline distT="0" distB="0" distL="0" distR="0" wp14:anchorId="4DD1A603" wp14:editId="0604DA29">
+            <wp:extent cx="1818242" cy="1435241"/>
+            <wp:effectExtent l="0" t="0" r="10795" b="0"/>
+            <wp:docPr id="10" name="Picture 10" descr="/Users/bresch/Desktop/t2.png"/>
+            <wp:cNvGraphicFramePr>
+              <a:graphicFrameLocks xmlns:a="http://schemas.openxmlformats.org/drawingml/2006/main" noChangeAspect="1"/>
+            </wp:cNvGraphicFramePr>
+            <a:graphic xmlns:a="http://schemas.openxmlformats.org/drawingml/2006/main">
+              <a:graphicData uri="http://schemas.openxmlformats.org/drawingml/2006/picture">
+                <pic:pic xmlns:pic="http://schemas.openxmlformats.org/drawingml/2006/picture">
+                  <pic:nvPicPr>
+                    <pic:cNvPr id="0" name="Picture 2" descr="/Users/bresch/Desktop/t2.png"/>
+                    <pic:cNvPicPr>
+                      <a:picLocks noChangeAspect="1" noChangeArrowheads="1"/>
+                    </pic:cNvPicPr>
+                  </pic:nvPicPr>
+                  <pic:blipFill>
+                    <a:blip r:embed="rId22">
+                      <a:extLst>
+                        <a:ext uri="{28A0092B-C50C-407E-A947-70E740481C1C}">
+                          <a14:useLocalDpi xmlns:a14="http://schemas.microsoft.com/office/drawing/2010/main" val="0"/>
+                        </a:ext>
+                      </a:extLst>
+                    </a:blip>
+                    <a:srcRect/>
+                    <a:stretch>
+                      <a:fillRect/>
+                    </a:stretch>
+                  </pic:blipFill>
+                  <pic:spPr bwMode="auto">
+                    <a:xfrm>
+                      <a:off x="0" y="0"/>
+                      <a:ext cx="1928130" cy="1521982"/>
+                    </a:xfrm>
+                    <a:prstGeom prst="rect">
+                      <a:avLst/>
+                    </a:prstGeom>
+                    <a:noFill/>
+                    <a:ln>
+                      <a:noFill/>
+                    </a:ln>
+                  </pic:spPr>
+                </pic:pic>
+              </a:graphicData>
+            </a:graphic>
+          </wp:inline>
+        </w:drawing>
+      </w:r>
+    </w:p>
+    <w:p>
+      <w:pPr>
+        <w:rPr>
+          <w:rFonts w:ascii="Arial" w:hAnsi="Arial" w:cs="Arial"/>
+          <w:sz w:val="22"/>
+          <w:szCs w:val="22"/>
+        </w:rPr>
+      </w:pPr>
+      <w:r>
+        <w:rPr>
+          <w:rFonts w:ascii="Arial" w:hAnsi="Arial" w:cs="Arial"/>
+          <w:sz w:val="22"/>
+          <w:szCs w:val="22"/>
+        </w:rPr>
+        <w:t>Fig</w:t>
+      </w:r>
+      <w:r>
+        <w:rPr>
+          <w:rFonts w:ascii="Arial" w:hAnsi="Arial" w:cs="Arial"/>
+          <w:sz w:val="22"/>
+          <w:szCs w:val="22"/>
+        </w:rPr>
+        <w:t>: Nightlight before (left) and after (</w:t>
+      </w:r>
+      <w:r>
+        <w:rPr>
+          <w:rFonts w:ascii="Arial" w:hAnsi="Arial" w:cs="Arial"/>
+          <w:sz w:val="22"/>
+          <w:szCs w:val="22"/>
+        </w:rPr>
+        <w:t>center</w:t>
+      </w:r>
+      <w:r>
+        <w:rPr>
+          <w:rFonts w:ascii="Arial" w:hAnsi="Arial" w:cs="Arial"/>
+          <w:sz w:val="22"/>
+          <w:szCs w:val="22"/>
+        </w:rPr>
+        <w:t>) scaling for a region over Europe.</w:t>
+      </w:r>
+      <w:r>
+        <w:rPr>
+          <w:rFonts w:ascii="Arial" w:hAnsi="Arial" w:cs="Arial"/>
+          <w:sz w:val="22"/>
+          <w:szCs w:val="22"/>
+        </w:rPr>
+        <w:t xml:space="preserve"> Right inset: the transformation. </w:t>
+      </w:r>
+      <w:r>
+        <w:rPr>
+          <w:rFonts w:ascii="Arial" w:hAnsi="Arial" w:cs="Arial"/>
+          <w:sz w:val="22"/>
+          <w:szCs w:val="22"/>
+        </w:rPr>
+        <w:t>Note that brighter areas do get weighted more heavily this way (as city centers are much more densely populated and built up).</w:t>
+      </w:r>
+    </w:p>
+    <w:p>
+      <w:pPr>
+        <w:rPr>
+          <w:rFonts w:ascii="Arial" w:hAnsi="Arial" w:cs="Arial"/>
+          <w:sz w:val="22"/>
+          <w:szCs w:val="22"/>
+        </w:rPr>
+      </w:pPr>
+    </w:p>
+    <w:p>
+      <w:r>
+        <w:rPr>
+          <w:rFonts w:ascii="Arial" w:hAnsi="Arial" w:cs="Arial"/>
+          <w:noProof/>
+        </w:rPr>
+        <w:drawing>
+          <wp:inline distT="0" distB="0" distL="0" distR="0" wp14:anchorId="4330653D" wp14:editId="3AFBC938">
+            <wp:extent cx="3412699" cy="3374864"/>
+            <wp:effectExtent l="0" t="0" r="0" b="3810"/>
+            <wp:docPr id="13" name="Picture 13" descr="/Users/bresch/Desktop/nl3.png"/>
+            <wp:cNvGraphicFramePr>
+              <a:graphicFrameLocks xmlns:a="http://schemas.openxmlformats.org/drawingml/2006/main" noChangeAspect="1"/>
+            </wp:cNvGraphicFramePr>
+            <a:graphic xmlns:a="http://schemas.openxmlformats.org/drawingml/2006/main">
+              <a:graphicData uri="http://schemas.openxmlformats.org/drawingml/2006/picture">
+                <pic:pic xmlns:pic="http://schemas.openxmlformats.org/drawingml/2006/picture">
+                  <pic:nvPicPr>
+                    <pic:cNvPr id="0" name="Picture 5" descr="/Users/bresch/Desktop/nl3.png"/>
+                    <pic:cNvPicPr>
+                      <a:picLocks noChangeAspect="1" noChangeArrowheads="1"/>
+                    </pic:cNvPicPr>
+                  </pic:nvPicPr>
+                  <pic:blipFill>
+                    <a:blip r:embed="rId23">
+                      <a:extLst>
+                        <a:ext uri="{28A0092B-C50C-407E-A947-70E740481C1C}">
+                          <a14:useLocalDpi xmlns:a14="http://schemas.microsoft.com/office/drawing/2010/main" val="0"/>
+                        </a:ext>
+                      </a:extLst>
+                    </a:blip>
+                    <a:srcRect/>
+                    <a:stretch>
+                      <a:fillRect/>
+                    </a:stretch>
+                  </pic:blipFill>
+                  <pic:spPr bwMode="auto">
+                    <a:xfrm>
+                      <a:off x="0" y="0"/>
+                      <a:ext cx="3429843" cy="3391818"/>
+                    </a:xfrm>
+                    <a:prstGeom prst="rect">
+                      <a:avLst/>
+                    </a:prstGeom>
+                    <a:noFill/>
+                    <a:ln>
+                      <a:noFill/>
+                    </a:ln>
+                  </pic:spPr>
+                </pic:pic>
+              </a:graphicData>
+            </a:graphic>
+          </wp:inline>
+        </w:drawing>
+      </w:r>
+      <w:r>
+        <w:rPr>
+          <w:noProof/>
+        </w:rPr>
+        <w:drawing>
+          <wp:inline distT="0" distB="0" distL="0" distR="0" wp14:anchorId="79E2000C" wp14:editId="501FA6F8">
+            <wp:extent cx="1800806" cy="1457415"/>
+            <wp:effectExtent l="0" t="0" r="3175" b="0"/>
+            <wp:docPr id="12" name="Picture 12" descr="/Users/bresch/Desktop/Screen Shot 2017-01-20 at 15.10.46.png"/>
+            <wp:cNvGraphicFramePr>
+              <a:graphicFrameLocks xmlns:a="http://schemas.openxmlformats.org/drawingml/2006/main" noChangeAspect="1"/>
+            </wp:cNvGraphicFramePr>
+            <a:graphic xmlns:a="http://schemas.openxmlformats.org/drawingml/2006/main">
+              <a:graphicData uri="http://schemas.openxmlformats.org/drawingml/2006/picture">
+                <pic:pic xmlns:pic="http://schemas.openxmlformats.org/drawingml/2006/picture">
+                  <pic:nvPicPr>
+                    <pic:cNvPr id="0" name="Picture 4" descr="/Users/bresch/Desktop/Screen Shot 2017-01-20 at 15.10.46.png"/>
+                    <pic:cNvPicPr>
+                      <a:picLocks noChangeAspect="1" noChangeArrowheads="1"/>
+                    </pic:cNvPicPr>
+                  </pic:nvPicPr>
+                  <pic:blipFill>
+                    <a:blip r:embed="rId24">
+                      <a:extLst>
+                        <a:ext uri="{28A0092B-C50C-407E-A947-70E740481C1C}">
+                          <a14:useLocalDpi xmlns:a14="http://schemas.microsoft.com/office/drawing/2010/main" val="0"/>
+                        </a:ext>
+                      </a:extLst>
+                    </a:blip>
+                    <a:srcRect/>
+                    <a:stretch>
+                      <a:fillRect/>
+                    </a:stretch>
+                  </pic:blipFill>
+                  <pic:spPr bwMode="auto">
+                    <a:xfrm>
+                      <a:off x="0" y="0"/>
+                      <a:ext cx="1847888" cy="1495519"/>
+                    </a:xfrm>
+                    <a:prstGeom prst="rect">
+                      <a:avLst/>
+                    </a:prstGeom>
+                    <a:noFill/>
+                    <a:ln>
+                      <a:noFill/>
+                    </a:ln>
+                  </pic:spPr>
+                </pic:pic>
+              </a:graphicData>
+            </a:graphic>
+          </wp:inline>
+        </w:drawing>
+      </w:r>
+    </w:p>
+    <w:p>
+      <w:pPr>
+        <w:rPr>
+          <w:rFonts w:ascii="Arial" w:hAnsi="Arial" w:cs="Arial"/>
+          <w:sz w:val="22"/>
+          <w:szCs w:val="22"/>
+        </w:rPr>
+      </w:pPr>
+      <w:r>
+        <w:rPr>
+          <w:rFonts w:ascii="Arial" w:hAnsi="Arial" w:cs="Arial"/>
+          <w:sz w:val="22"/>
+          <w:szCs w:val="22"/>
+        </w:rPr>
+        <w:t xml:space="preserve">Fig: Same as above, but for </w:t>
+      </w:r>
+      <w:proofErr w:type="gramStart"/>
+      <w:r>
+        <w:rPr>
+          <w:rFonts w:ascii="Arial" w:hAnsi="Arial" w:cs="Arial"/>
+          <w:sz w:val="22"/>
+          <w:szCs w:val="22"/>
+        </w:rPr>
+        <w:t>( )</w:t>
+      </w:r>
+      <w:proofErr w:type="gramEnd"/>
+      <w:r>
+        <w:rPr>
+          <w:rFonts w:ascii="Arial" w:hAnsi="Arial" w:cs="Arial"/>
+          <w:sz w:val="22"/>
+          <w:szCs w:val="22"/>
+        </w:rPr>
+        <w:t>^3.</w:t>
+      </w:r>
+      <w:r>
+        <w:rPr>
+          <w:rFonts w:ascii="Arial" w:hAnsi="Arial" w:cs="Arial"/>
+          <w:sz w:val="22"/>
+          <w:szCs w:val="22"/>
+        </w:rPr>
+        <w:t xml:space="preserve"> Not used, but see parameter </w:t>
+      </w:r>
+      <w:proofErr w:type="spellStart"/>
+      <w:r>
+        <w:rPr>
+          <w:rFonts w:ascii="Courier New" w:hAnsi="Courier New" w:cs="Courier New"/>
+          <w:sz w:val="22"/>
+          <w:szCs w:val="22"/>
+        </w:rPr>
+        <w:t>nightlight_transform_pol</w:t>
+      </w:r>
+      <w:r>
+        <w:rPr>
+          <w:rFonts w:ascii="Arial" w:hAnsi="Arial" w:cs="Arial"/>
+          <w:sz w:val="22"/>
+          <w:szCs w:val="22"/>
+        </w:rPr>
+        <w:t>y</w:t>
+      </w:r>
+      <w:proofErr w:type="spellEnd"/>
+      <w:r>
+        <w:rPr>
+          <w:rFonts w:ascii="Arial" w:hAnsi="Arial" w:cs="Arial"/>
+          <w:sz w:val="22"/>
+          <w:szCs w:val="22"/>
+        </w:rPr>
+        <w:t xml:space="preserve"> in code.</w:t>
+      </w:r>
+    </w:p>
+    <w:p>
+      <w:pPr>
+        <w:widowControl w:val="0"/>
+        <w:autoSpaceDE w:val="0"/>
+        <w:autoSpaceDN w:val="0"/>
+        <w:adjustRightInd w:val="0"/>
+        <w:rPr>
+          <w:rFonts w:ascii="Arial" w:hAnsi="Arial" w:cs="Arial"/>
+          <w:sz w:val="20"/>
+          <w:szCs w:val="20"/>
+        </w:rPr>
+      </w:pPr>
+    </w:p>
+    <w:p>
+      <w:pPr>
+        <w:pStyle w:val="Heading2"/>
+      </w:pPr>
+      <w:bookmarkStart w:id="9" w:name="_Toc472701041"/>
+      <w:proofErr w:type="spellStart"/>
+      <w:r>
+        <w:lastRenderedPageBreak/>
+        <w:t>cr_economic_loss_calc</w:t>
+      </w:r>
+      <w:bookmarkEnd w:id="9"/>
+      <w:proofErr w:type="spellEnd"/>
+    </w:p>
+    <w:p>
+      <w:pPr>
+        <w:autoSpaceDE w:val="0"/>
+        <w:autoSpaceDN w:val="0"/>
+        <w:adjustRightInd w:val="0"/>
+        <w:rPr>
+          <w:rFonts w:ascii="Arial" w:hAnsi="Arial" w:cs="Arial"/>
           <w:sz w:val="22"/>
           <w:szCs w:val="22"/>
         </w:rPr>
@@ -8090,17 +8666,7 @@
           <w:sz w:val="22"/>
           <w:szCs w:val="22"/>
         </w:rPr>
-        <w:t xml:space="preserve"> calculates th</w:t>
-      </w:r>
-      <w:bookmarkStart w:id="8" w:name="_GoBack"/>
-      <w:bookmarkEnd w:id="8"/>
-      <w:r>
-        <w:rPr>
-          <w:rFonts w:ascii="Arial" w:hAnsi="Arial" w:cs="Arial"/>
-          <w:sz w:val="22"/>
-          <w:szCs w:val="22"/>
-        </w:rPr>
-        <w:t>e economic damages resulting from the simple property damages in the hazard event set, taking into account socio-economic data on the country's financial strength, supply chain risk profile, resilience and preparedness for natural disasters (see appendix for details).</w:t>
+        <w:t xml:space="preserve"> calculates the economic damages resulting from the simple property damages in the hazard event set, taking into account socio-economic data on the country's financial strength, supply chain risk profile, resilience and preparedness for natural disasters (see appendix for details).</w:t>
       </w:r>
     </w:p>
     <w:p>
@@ -8128,7 +8694,7 @@
           <w:lang w:eastAsia="zh-CN"/>
         </w:rPr>
       </w:pPr>
-      <w:bookmarkStart w:id="9" w:name="_Toc285548706"/>
+      <w:bookmarkStart w:id="10" w:name="_Toc285548706"/>
       <w:r>
         <w:br w:type="page"/>
       </w:r>
@@ -8137,13 +8703,13 @@
       <w:pPr>
         <w:pStyle w:val="Heading1"/>
       </w:pPr>
-      <w:bookmarkStart w:id="10" w:name="_Toc463470487"/>
+      <w:bookmarkStart w:id="11" w:name="_Toc472701042"/>
       <w:r>
         <w:lastRenderedPageBreak/>
         <w:t>Country and peril calibration</w:t>
       </w:r>
-      <w:bookmarkEnd w:id="9"/>
       <w:bookmarkEnd w:id="10"/>
+      <w:bookmarkEnd w:id="11"/>
     </w:p>
     <w:p>
       <w:pPr>
@@ -8152,14 +8718,14 @@
           <w:rFonts w:cs="Times New Roman"/>
         </w:rPr>
       </w:pPr>
-      <w:bookmarkStart w:id="11" w:name="_Toc285548707"/>
-      <w:bookmarkStart w:id="12" w:name="_Toc463470488"/>
+      <w:bookmarkStart w:id="12" w:name="_Toc285548707"/>
+      <w:bookmarkStart w:id="13" w:name="_Toc472701043"/>
       <w:proofErr w:type="spellStart"/>
       <w:r>
         <w:t>country_risk_calibrate</w:t>
       </w:r>
-      <w:bookmarkEnd w:id="11"/>
       <w:bookmarkEnd w:id="12"/>
+      <w:bookmarkEnd w:id="13"/>
       <w:proofErr w:type="spellEnd"/>
     </w:p>
     <w:p>
@@ -8731,14 +9297,14 @@
       <w:pPr>
         <w:pStyle w:val="Heading2"/>
       </w:pPr>
-      <w:bookmarkStart w:id="13" w:name="_Toc285548708"/>
-      <w:bookmarkStart w:id="14" w:name="_Toc463470489"/>
+      <w:bookmarkStart w:id="14" w:name="_Toc285548708"/>
+      <w:bookmarkStart w:id="15" w:name="_Toc472701044"/>
       <w:proofErr w:type="spellStart"/>
       <w:r>
         <w:t>cr_country_hazard_test</w:t>
       </w:r>
-      <w:bookmarkEnd w:id="13"/>
       <w:bookmarkEnd w:id="14"/>
+      <w:bookmarkEnd w:id="15"/>
       <w:proofErr w:type="spellEnd"/>
       <w:r>
         <w:t xml:space="preserve"> </w:t>
@@ -9696,7 +10262,7 @@
           <w:sz w:val="22"/>
           <w:szCs w:val="22"/>
         </w:rPr>
-        <w:footnoteReference w:id="15"/>
+        <w:footnoteReference w:id="16"/>
       </w:r>
       <w:r>
         <w:rPr>
@@ -9713,7 +10279,7 @@
           <w:sz w:val="22"/>
           <w:szCs w:val="22"/>
         </w:rPr>
-        <w:footnoteReference w:id="16"/>
+        <w:footnoteReference w:id="17"/>
       </w:r>
       <w:r>
         <w:rPr>
@@ -10209,7 +10775,7 @@
           <w:sz w:val="22"/>
           <w:szCs w:val="22"/>
         </w:rPr>
-        <w:footnoteReference w:id="17"/>
+        <w:footnoteReference w:id="18"/>
       </w:r>
       <w:r>
         <w:rPr>
@@ -10234,7 +10800,7 @@
           <w:sz w:val="22"/>
           <w:szCs w:val="22"/>
         </w:rPr>
-        <w:footnoteReference w:id="18"/>
+        <w:footnoteReference w:id="19"/>
       </w:r>
       <w:r>
         <w:rPr>
@@ -10311,7 +10877,7 @@
           <w:sz w:val="22"/>
           <w:szCs w:val="22"/>
         </w:rPr>
-        <w:footnoteReference w:id="19"/>
+        <w:footnoteReference w:id="20"/>
       </w:r>
       <w:r>
         <w:rPr>
@@ -10664,7 +11230,7 @@
           <w:sz w:val="22"/>
           <w:szCs w:val="22"/>
         </w:rPr>
-        <w:footnoteReference w:id="20"/>
+        <w:footnoteReference w:id="21"/>
       </w:r>
       <w:r>
         <w:rPr>
@@ -11285,7 +11851,7 @@
           <w:sz w:val="22"/>
           <w:szCs w:val="22"/>
         </w:rPr>
-        <w:footnoteReference w:id="21"/>
+        <w:footnoteReference w:id="22"/>
       </w:r>
       <w:r>
         <w:rPr>
@@ -11674,7 +12240,7 @@
           <w:sz w:val="22"/>
           <w:szCs w:val="22"/>
         </w:rPr>
-        <w:footnoteReference w:id="22"/>
+        <w:footnoteReference w:id="23"/>
       </w:r>
       <w:r>
         <w:rPr>
@@ -12762,39 +13328,21 @@
           <w:sz w:val="22"/>
           <w:szCs w:val="22"/>
         </w:rPr>
-        <w:t xml:space="preserve">(and if you’re really of the opinion they are an improvement of </w:t>
-      </w:r>
-      <w:proofErr w:type="spellStart"/>
-      <w:r>
-        <w:rPr>
-          <w:rFonts w:ascii="Arial" w:hAnsi="Arial" w:cs="Arial"/>
-          <w:sz w:val="22"/>
-          <w:szCs w:val="22"/>
-        </w:rPr>
-        <w:t>climada</w:t>
-      </w:r>
-      <w:proofErr w:type="spellEnd"/>
-      <w:r>
-        <w:rPr>
-          <w:rFonts w:ascii="Arial" w:hAnsi="Arial" w:cs="Arial"/>
-          <w:sz w:val="22"/>
-          <w:szCs w:val="22"/>
-        </w:rPr>
-        <w:t>, please check these changes in).</w:t>
+        <w:t>(and if you’re really of the opinion they are an improvement of climada, please check these changes in).</w:t>
       </w:r>
     </w:p>
     <w:p>
       <w:pPr>
         <w:pStyle w:val="Heading1"/>
       </w:pPr>
-      <w:bookmarkStart w:id="15" w:name="_Toc285548709"/>
-      <w:bookmarkStart w:id="16" w:name="_Toc463470490"/>
+      <w:bookmarkStart w:id="16" w:name="_Toc285548709"/>
+      <w:bookmarkStart w:id="17" w:name="_Toc472701045"/>
       <w:r>
         <w:lastRenderedPageBreak/>
         <w:t>Function reference</w:t>
       </w:r>
-      <w:bookmarkEnd w:id="15"/>
       <w:bookmarkEnd w:id="16"/>
+      <w:bookmarkEnd w:id="17"/>
     </w:p>
     <w:p>
       <w:pPr>
@@ -12889,13 +13437,13 @@
       <w:pPr>
         <w:pStyle w:val="Heading2"/>
       </w:pPr>
-      <w:bookmarkStart w:id="17" w:name="_Toc285548710"/>
-      <w:bookmarkStart w:id="18" w:name="_Toc463470491"/>
+      <w:bookmarkStart w:id="18" w:name="_Toc285548710"/>
+      <w:bookmarkStart w:id="19" w:name="_Toc472701046"/>
       <w:r>
         <w:t>Top level functions</w:t>
       </w:r>
-      <w:bookmarkEnd w:id="17"/>
       <w:bookmarkEnd w:id="18"/>
+      <w:bookmarkEnd w:id="19"/>
     </w:p>
     <w:p>
       <w:pPr>
@@ -13296,25 +13844,7 @@
           <w:sz w:val="22"/>
           <w:szCs w:val="22"/>
         </w:rPr>
-        <w:t xml:space="preserve">: for many countries, </w:t>
-      </w:r>
-      <w:proofErr w:type="spellStart"/>
-      <w:r>
-        <w:rPr>
-          <w:rFonts w:ascii="Arial" w:hAnsi="Arial" w:cs="Arial"/>
-          <w:sz w:val="22"/>
-          <w:szCs w:val="22"/>
-        </w:rPr>
-        <w:t>climada</w:t>
-      </w:r>
-      <w:proofErr w:type="spellEnd"/>
-      <w:r>
-        <w:rPr>
-          <w:rFonts w:ascii="Arial" w:hAnsi="Arial" w:cs="Arial"/>
-          <w:sz w:val="22"/>
-          <w:szCs w:val="22"/>
-        </w:rPr>
-        <w:t xml:space="preserve"> has been calibrated (to some extent) and this code does modify the </w:t>
+        <w:t xml:space="preserve">: for many countries, climada has been calibrated (to some extent) and this code does modify the </w:t>
       </w:r>
       <w:proofErr w:type="spellStart"/>
       <w:r>
@@ -13358,25 +13888,7 @@
           <w:sz w:val="22"/>
           <w:szCs w:val="22"/>
         </w:rPr>
-        <w:t xml:space="preserve"> – and </w:t>
-      </w:r>
-      <w:proofErr w:type="spellStart"/>
-      <w:r>
-        <w:rPr>
-          <w:rFonts w:ascii="Arial" w:hAnsi="Arial" w:cs="Arial"/>
-          <w:sz w:val="22"/>
-          <w:szCs w:val="22"/>
-        </w:rPr>
-        <w:t>climada</w:t>
-      </w:r>
-      <w:proofErr w:type="spellEnd"/>
-      <w:r>
-        <w:rPr>
-          <w:rFonts w:ascii="Arial" w:hAnsi="Arial" w:cs="Arial"/>
-          <w:sz w:val="22"/>
-          <w:szCs w:val="22"/>
-        </w:rPr>
-        <w:t xml:space="preserve"> does automatically apply all calibrations to all countries (and all hazards).</w:t>
+        <w:t xml:space="preserve"> – and climada does automatically apply all calibrations to all countries (and all hazards).</w:t>
       </w:r>
       <w:r>
         <w:rPr>
@@ -13533,13 +14045,13 @@
       <w:pPr>
         <w:pStyle w:val="Heading2"/>
       </w:pPr>
-      <w:bookmarkStart w:id="19" w:name="_Toc285548711"/>
-      <w:bookmarkStart w:id="20" w:name="_Toc463470492"/>
+      <w:bookmarkStart w:id="20" w:name="_Toc285548711"/>
+      <w:bookmarkStart w:id="21" w:name="_Toc472701047"/>
       <w:r>
         <w:t>Plotting functions</w:t>
       </w:r>
-      <w:bookmarkEnd w:id="19"/>
       <w:bookmarkEnd w:id="20"/>
+      <w:bookmarkEnd w:id="21"/>
     </w:p>
     <w:p>
       <w:pPr>
@@ -13611,13 +14123,13 @@
       <w:pPr>
         <w:pStyle w:val="Heading2"/>
       </w:pPr>
-      <w:bookmarkStart w:id="21" w:name="_Toc285548712"/>
-      <w:bookmarkStart w:id="22" w:name="_Toc463470493"/>
+      <w:bookmarkStart w:id="22" w:name="_Toc285548712"/>
+      <w:bookmarkStart w:id="23" w:name="_Toc472701048"/>
       <w:r>
         <w:t>Support-level functions</w:t>
       </w:r>
-      <w:bookmarkEnd w:id="21"/>
       <w:bookmarkEnd w:id="22"/>
+      <w:bookmarkEnd w:id="23"/>
     </w:p>
     <w:p>
       <w:pPr>
@@ -13754,7 +14266,7 @@
         </w:rPr>
         <w:t>: read the EM-DAT global damage database (</w:t>
       </w:r>
-      <w:hyperlink r:id="rId19" w:history="1">
+      <w:hyperlink r:id="rId25" w:history="1">
         <w:r>
           <w:rPr>
             <w:rStyle w:val="Hyperlink"/>
@@ -13864,12 +14376,12 @@
       <w:pPr>
         <w:pStyle w:val="Heading2"/>
       </w:pPr>
-      <w:bookmarkStart w:id="23" w:name="_Toc463470494"/>
       <w:bookmarkStart w:id="24" w:name="_Toc285548713"/>
+      <w:bookmarkStart w:id="25" w:name="_Toc472701049"/>
       <w:r>
         <w:t>Also useful</w:t>
       </w:r>
-      <w:bookmarkEnd w:id="23"/>
+      <w:bookmarkEnd w:id="25"/>
       <w:r>
         <w:t xml:space="preserve"> </w:t>
       </w:r>
@@ -13968,25 +14480,7 @@
           <w:sz w:val="22"/>
           <w:szCs w:val="22"/>
         </w:rPr>
-        <w:t>: create an entity (asset distribution) based on night light intensity (</w:t>
-      </w:r>
-      <w:proofErr w:type="spellStart"/>
-      <w:r>
-        <w:rPr>
-          <w:rFonts w:ascii="Arial" w:hAnsi="Arial" w:cs="Arial"/>
-          <w:sz w:val="22"/>
-          <w:szCs w:val="22"/>
-        </w:rPr>
-        <w:t>climada</w:t>
-      </w:r>
-      <w:proofErr w:type="spellEnd"/>
-      <w:r>
-        <w:rPr>
-          <w:rFonts w:ascii="Arial" w:hAnsi="Arial" w:cs="Arial"/>
-          <w:sz w:val="22"/>
-          <w:szCs w:val="22"/>
-        </w:rPr>
-        <w:t xml:space="preserve"> module </w:t>
+        <w:t xml:space="preserve">: create an entity (asset distribution) based on night light intensity (climada module </w:t>
       </w:r>
       <w:proofErr w:type="spellStart"/>
       <w:r>
@@ -14025,12 +14519,12 @@
       <w:pPr>
         <w:pStyle w:val="Heading2"/>
       </w:pPr>
-      <w:bookmarkStart w:id="25" w:name="_Toc463470495"/>
+      <w:bookmarkStart w:id="26" w:name="_Toc472701050"/>
       <w:r>
         <w:lastRenderedPageBreak/>
         <w:t>Useful data sources</w:t>
       </w:r>
-      <w:bookmarkEnd w:id="25"/>
+      <w:bookmarkEnd w:id="26"/>
     </w:p>
     <w:p>
       <w:pPr>
@@ -14083,7 +14577,7 @@
           <w:szCs w:val="22"/>
         </w:rPr>
       </w:pPr>
-      <w:hyperlink r:id="rId20" w:history="1">
+      <w:hyperlink r:id="rId26" w:history="1">
         <w:r>
           <w:rPr>
             <w:rStyle w:val="Hyperlink"/>
@@ -14112,7 +14606,7 @@
           <w:sz w:val="22"/>
           <w:szCs w:val="22"/>
         </w:rPr>
-        <w:footnoteReference w:id="23"/>
+        <w:footnoteReference w:id="24"/>
       </w:r>
       <w:r>
         <w:rPr>
@@ -14139,7 +14633,7 @@
           <w:szCs w:val="22"/>
         </w:rPr>
       </w:pPr>
-      <w:hyperlink r:id="rId21" w:history="1">
+      <w:hyperlink r:id="rId27" w:history="1">
         <w:r>
           <w:rPr>
             <w:rStyle w:val="Hyperlink"/>
@@ -14206,18 +14700,18 @@
           <w:szCs w:val="22"/>
         </w:rPr>
       </w:pPr>
-      <w:bookmarkStart w:id="26" w:name="_Toc463470496"/>
+      <w:bookmarkStart w:id="27" w:name="_Toc472701051"/>
       <w:r>
         <w:lastRenderedPageBreak/>
         <w:t>Appendix</w:t>
       </w:r>
-      <w:bookmarkEnd w:id="26"/>
+      <w:bookmarkEnd w:id="27"/>
     </w:p>
     <w:p>
       <w:pPr>
         <w:pStyle w:val="Heading2"/>
       </w:pPr>
-      <w:bookmarkStart w:id="27" w:name="_Toc463470497"/>
+      <w:bookmarkStart w:id="28" w:name="_Toc472701052"/>
       <w:r>
         <w:t xml:space="preserve">A. Calculation of economic damage in </w:t>
       </w:r>
@@ -14228,7 +14722,7 @@
         </w:rPr>
         <w:t>cr_economic_loss_calc</w:t>
       </w:r>
-      <w:bookmarkEnd w:id="27"/>
+      <w:bookmarkEnd w:id="28"/>
       <w:proofErr w:type="spellEnd"/>
     </w:p>
     <w:p>
@@ -14826,7 +15320,7 @@
                     </pic:cNvPicPr>
                   </pic:nvPicPr>
                   <pic:blipFill>
-                    <a:blip r:embed="rId22">
+                    <a:blip r:embed="rId28">
                       <a:extLst>
                         <a:ext uri="{28A0092B-C50C-407E-A947-70E740481C1C}">
                           <a14:useLocalDpi xmlns:a14="http://schemas.microsoft.com/office/drawing/2010/main" val="0"/>
@@ -14896,7 +15390,7 @@
           <w:szCs w:val="22"/>
           <w:lang w:val="en" w:eastAsia="zh-CN"/>
         </w:rPr>
-        <w:footnoteReference w:id="24"/>
+        <w:footnoteReference w:id="25"/>
       </w:r>
       <w:r>
         <w:rPr>
@@ -16963,7 +17457,7 @@
           <w:szCs w:val="22"/>
           <w:lang w:eastAsia="zh-CN"/>
         </w:rPr>
-        <w:footnoteReference w:id="25"/>
+        <w:footnoteReference w:id="26"/>
       </w:r>
       <w:r>
         <w:rPr>
@@ -17032,7 +17526,7 @@
       </w:r>
     </w:p>
     <w:sectPr>
-      <w:footerReference w:type="default" r:id="rId23"/>
+      <w:footerReference w:type="default" r:id="rId29"/>
       <w:pgSz w:w="12240" w:h="15840"/>
       <w:pgMar w:top="1417" w:right="1417" w:bottom="1134" w:left="1417" w:header="708" w:footer="708" w:gutter="0"/>
       <w:cols w:space="708"/>
@@ -17095,7 +17589,7 @@
           <w:rPr>
             <w:noProof/>
           </w:rPr>
-          <w:t>7</w:t>
+          <w:t>1</w:t>
         </w:r>
         <w:r>
           <w:rPr>
@@ -17808,25 +18302,7 @@
           <w:sz w:val="18"/>
           <w:szCs w:val="18"/>
         </w:rPr>
-        <w:t xml:space="preserve">Core </w:t>
-      </w:r>
-      <w:proofErr w:type="spellStart"/>
-      <w:r>
-        <w:rPr>
-          <w:rFonts w:ascii="Arial" w:hAnsi="Arial" w:cs="Arial"/>
-          <w:sz w:val="18"/>
-          <w:szCs w:val="18"/>
-        </w:rPr>
-        <w:t>climada</w:t>
-      </w:r>
-      <w:proofErr w:type="spellEnd"/>
-      <w:r>
-        <w:rPr>
-          <w:rFonts w:ascii="Arial" w:hAnsi="Arial" w:cs="Arial"/>
-          <w:sz w:val="18"/>
-          <w:szCs w:val="18"/>
-        </w:rPr>
-        <w:t xml:space="preserve"> contains the basic tropical cyclone hazard, but please add the module </w:t>
+        <w:t xml:space="preserve">Core climada contains the basic tropical cyclone hazard, but please add the module </w:t>
       </w:r>
       <w:hyperlink r:id="rId2" w:history="1">
         <w:r>
@@ -17913,25 +18389,7 @@
           <w:sz w:val="18"/>
           <w:szCs w:val="18"/>
         </w:rPr>
-        <w:t xml:space="preserve"> (</w:t>
-      </w:r>
-      <w:proofErr w:type="spellStart"/>
-      <w:r>
-        <w:rPr>
-          <w:rFonts w:ascii="Arial" w:hAnsi="Arial" w:cs="Arial"/>
-          <w:sz w:val="18"/>
-          <w:szCs w:val="18"/>
-        </w:rPr>
-        <w:t>climada</w:t>
-      </w:r>
-      <w:proofErr w:type="spellEnd"/>
-      <w:r>
-        <w:rPr>
-          <w:rFonts w:ascii="Arial" w:hAnsi="Arial" w:cs="Arial"/>
-          <w:sz w:val="18"/>
-          <w:szCs w:val="18"/>
-        </w:rPr>
-        <w:t xml:space="preserve"> core) in order to download the latest tropical cyclone databases for all ocean basins (core climate comes with TC Atlantic to start with).</w:t>
+        <w:t xml:space="preserve"> (climada core) in order to download the latest tropical cyclone databases for all ocean basins (core climate comes with TC Atlantic to start with).</w:t>
       </w:r>
     </w:p>
   </w:footnote>
@@ -17968,25 +18426,7 @@
           <w:sz w:val="18"/>
           <w:szCs w:val="18"/>
         </w:rPr>
-        <w:t xml:space="preserve">See </w:t>
-      </w:r>
-      <w:proofErr w:type="spellStart"/>
-      <w:r>
-        <w:rPr>
-          <w:rFonts w:ascii="Arial" w:hAnsi="Arial" w:cs="Arial"/>
-          <w:sz w:val="18"/>
-          <w:szCs w:val="18"/>
-        </w:rPr>
-        <w:t>climada</w:t>
-      </w:r>
-      <w:proofErr w:type="spellEnd"/>
-      <w:r>
-        <w:rPr>
-          <w:rFonts w:ascii="Arial" w:hAnsi="Arial" w:cs="Arial"/>
-          <w:sz w:val="18"/>
-          <w:szCs w:val="18"/>
-        </w:rPr>
-        <w:t xml:space="preserve"> module </w:t>
+        <w:t xml:space="preserve">See climada module </w:t>
       </w:r>
       <w:hyperlink r:id="rId3" w:history="1">
         <w:r>
@@ -18042,25 +18482,7 @@
           <w:sz w:val="18"/>
           <w:szCs w:val="18"/>
         </w:rPr>
-        <w:t xml:space="preserve">See </w:t>
-      </w:r>
-      <w:proofErr w:type="spellStart"/>
-      <w:r>
-        <w:rPr>
-          <w:rFonts w:ascii="Arial" w:hAnsi="Arial" w:cs="Arial"/>
-          <w:sz w:val="18"/>
-          <w:szCs w:val="18"/>
-        </w:rPr>
-        <w:t>climada</w:t>
-      </w:r>
-      <w:proofErr w:type="spellEnd"/>
-      <w:r>
-        <w:rPr>
-          <w:rFonts w:ascii="Arial" w:hAnsi="Arial" w:cs="Arial"/>
-          <w:sz w:val="18"/>
-          <w:szCs w:val="18"/>
-        </w:rPr>
-        <w:t xml:space="preserve"> module </w:t>
+        <w:t xml:space="preserve">See climada module </w:t>
       </w:r>
       <w:hyperlink r:id="rId4" w:history="1">
         <w:r>
@@ -18135,25 +18557,7 @@
           <w:sz w:val="18"/>
           <w:szCs w:val="18"/>
         </w:rPr>
-        <w:t xml:space="preserve">See </w:t>
-      </w:r>
-      <w:proofErr w:type="spellStart"/>
-      <w:r>
-        <w:rPr>
-          <w:rFonts w:ascii="Arial" w:hAnsi="Arial" w:cs="Arial"/>
-          <w:sz w:val="18"/>
-          <w:szCs w:val="18"/>
-        </w:rPr>
-        <w:t>climada</w:t>
-      </w:r>
-      <w:proofErr w:type="spellEnd"/>
-      <w:r>
-        <w:rPr>
-          <w:rFonts w:ascii="Arial" w:hAnsi="Arial" w:cs="Arial"/>
-          <w:sz w:val="18"/>
-          <w:szCs w:val="18"/>
-        </w:rPr>
-        <w:t xml:space="preserve"> module </w:t>
+        <w:t xml:space="preserve">See climada module </w:t>
       </w:r>
       <w:hyperlink r:id="rId6" w:history="1">
         <w:r>
@@ -18218,25 +18622,7 @@
           <w:sz w:val="18"/>
           <w:szCs w:val="18"/>
         </w:rPr>
-        <w:t xml:space="preserve">See </w:t>
-      </w:r>
-      <w:proofErr w:type="spellStart"/>
-      <w:r>
-        <w:rPr>
-          <w:rFonts w:ascii="Arial" w:hAnsi="Arial" w:cs="Arial"/>
-          <w:sz w:val="18"/>
-          <w:szCs w:val="18"/>
-        </w:rPr>
-        <w:t>climada</w:t>
-      </w:r>
-      <w:proofErr w:type="spellEnd"/>
-      <w:r>
-        <w:rPr>
-          <w:rFonts w:ascii="Arial" w:hAnsi="Arial" w:cs="Arial"/>
-          <w:sz w:val="18"/>
-          <w:szCs w:val="18"/>
-        </w:rPr>
-        <w:t xml:space="preserve"> module for European winter storm, which contains the hazard sets </w:t>
+        <w:t xml:space="preserve">See climada module for European winter storm, which contains the hazard sets </w:t>
       </w:r>
       <w:hyperlink r:id="rId7" w:history="1">
         <w:r>
@@ -18585,7 +18971,7 @@
       <w:pPr>
         <w:pStyle w:val="FootnoteText"/>
         <w:rPr>
-          <w:rFonts w:ascii="Arial" w:hAnsi="Arial"/>
+          <w:rFonts w:ascii="Arial" w:hAnsi="Arial" w:cs="Arial"/>
           <w:sz w:val="18"/>
           <w:szCs w:val="18"/>
         </w:rPr>
@@ -18605,25 +18991,7 @@
           <w:sz w:val="18"/>
           <w:szCs w:val="18"/>
         </w:rPr>
-        <w:t xml:space="preserve"> The </w:t>
-      </w:r>
-      <w:proofErr w:type="spellStart"/>
-      <w:r>
-        <w:rPr>
-          <w:rFonts w:ascii="Arial" w:hAnsi="Arial"/>
-          <w:sz w:val="18"/>
-          <w:szCs w:val="18"/>
-        </w:rPr>
-        <w:t>climada</w:t>
-      </w:r>
-      <w:proofErr w:type="spellEnd"/>
-      <w:r>
-        <w:rPr>
-          <w:rFonts w:ascii="Arial" w:hAnsi="Arial"/>
-          <w:sz w:val="18"/>
-          <w:szCs w:val="18"/>
-        </w:rPr>
-        <w:t xml:space="preserve"> module </w:t>
+        <w:t xml:space="preserve"> The climada module </w:t>
       </w:r>
       <w:proofErr w:type="spellStart"/>
       <w:r>
@@ -18751,30 +19119,20 @@
           <w:sz w:val="18"/>
           <w:szCs w:val="18"/>
         </w:rPr>
-        <w:t xml:space="preserve"> is so much larger, the </w:t>
-      </w:r>
-      <w:proofErr w:type="spellStart"/>
-      <w:r>
-        <w:rPr>
-          <w:rFonts w:ascii="Arial" w:hAnsi="Arial"/>
-          <w:sz w:val="18"/>
-          <w:szCs w:val="18"/>
-        </w:rPr>
-        <w:t>climada</w:t>
-      </w:r>
-      <w:proofErr w:type="spellEnd"/>
-      <w:r>
-        <w:rPr>
-          <w:rFonts w:ascii="Arial" w:hAnsi="Arial"/>
-          <w:sz w:val="18"/>
-          <w:szCs w:val="18"/>
-        </w:rPr>
-        <w:t xml:space="preserve"> module </w:t>
-      </w:r>
-      <w:proofErr w:type="spellStart"/>
-      <w:r>
-        <w:rPr>
-          <w:rFonts w:ascii="Arial" w:hAnsi="Arial"/>
+        <w:t xml:space="preserve"> is so much </w:t>
+      </w:r>
+      <w:r>
+        <w:rPr>
+          <w:rFonts w:ascii="Arial" w:hAnsi="Arial" w:cs="Arial"/>
+          <w:sz w:val="18"/>
+          <w:szCs w:val="18"/>
+        </w:rPr>
+        <w:t xml:space="preserve">larger, the climada module </w:t>
+      </w:r>
+      <w:proofErr w:type="spellStart"/>
+      <w:r>
+        <w:rPr>
+          <w:rFonts w:ascii="Arial" w:hAnsi="Arial" w:cs="Arial"/>
           <w:sz w:val="18"/>
           <w:szCs w:val="18"/>
         </w:rPr>
@@ -18783,7 +19141,7 @@
       <w:proofErr w:type="spellEnd"/>
       <w:r>
         <w:rPr>
-          <w:rFonts w:ascii="Arial" w:hAnsi="Arial"/>
+          <w:rFonts w:ascii="Arial" w:hAnsi="Arial" w:cs="Arial"/>
           <w:sz w:val="18"/>
           <w:szCs w:val="18"/>
         </w:rPr>
@@ -18792,7 +19150,7 @@
       <w:proofErr w:type="gramStart"/>
       <w:r>
         <w:rPr>
-          <w:rFonts w:ascii="Arial" w:hAnsi="Arial"/>
+          <w:rFonts w:ascii="Arial" w:hAnsi="Arial" w:cs="Arial"/>
           <w:sz w:val="18"/>
           <w:szCs w:val="18"/>
         </w:rPr>
@@ -18801,7 +19159,7 @@
       <w:proofErr w:type="gramEnd"/>
       <w:r>
         <w:rPr>
-          <w:rFonts w:ascii="Arial" w:hAnsi="Arial"/>
+          <w:rFonts w:ascii="Arial" w:hAnsi="Arial" w:cs="Arial"/>
           <w:sz w:val="18"/>
           <w:szCs w:val="18"/>
         </w:rPr>
@@ -18810,7 +19168,7 @@
       <w:proofErr w:type="spellStart"/>
       <w:r>
         <w:rPr>
-          <w:rFonts w:ascii="Arial" w:hAnsi="Arial"/>
+          <w:rFonts w:ascii="Arial" w:hAnsi="Arial" w:cs="Arial"/>
           <w:sz w:val="18"/>
           <w:szCs w:val="18"/>
         </w:rPr>
@@ -18819,7 +19177,7 @@
       <w:proofErr w:type="spellEnd"/>
       <w:r>
         <w:rPr>
-          <w:rFonts w:ascii="Arial" w:hAnsi="Arial"/>
+          <w:rFonts w:ascii="Arial" w:hAnsi="Arial" w:cs="Arial"/>
           <w:sz w:val="18"/>
           <w:szCs w:val="18"/>
         </w:rPr>
@@ -18828,7 +19186,7 @@
       <w:proofErr w:type="gramStart"/>
       <w:r>
         <w:rPr>
-          <w:rFonts w:ascii="Arial" w:hAnsi="Arial"/>
+          <w:rFonts w:ascii="Arial" w:hAnsi="Arial" w:cs="Arial"/>
           <w:sz w:val="18"/>
           <w:szCs w:val="18"/>
         </w:rPr>
@@ -18837,7 +19195,7 @@
       <w:proofErr w:type="gramEnd"/>
       <w:r>
         <w:rPr>
-          <w:rFonts w:ascii="Arial" w:hAnsi="Arial"/>
+          <w:rFonts w:ascii="Arial" w:hAnsi="Arial" w:cs="Arial"/>
           <w:sz w:val="18"/>
           <w:szCs w:val="18"/>
         </w:rPr>
@@ -18846,7 +19204,7 @@
       <w:proofErr w:type="spellStart"/>
       <w:r>
         <w:rPr>
-          <w:rFonts w:ascii="Courier New" w:hAnsi="Courier New" w:cs="Courier New"/>
+          <w:rFonts w:ascii="Arial" w:hAnsi="Arial" w:cs="Arial"/>
           <w:sz w:val="18"/>
           <w:szCs w:val="18"/>
         </w:rPr>
@@ -18855,7 +19213,7 @@
       <w:proofErr w:type="spellEnd"/>
       <w:r>
         <w:rPr>
-          <w:rFonts w:ascii="Arial" w:hAnsi="Arial"/>
+          <w:rFonts w:ascii="Arial" w:hAnsi="Arial" w:cs="Arial"/>
           <w:sz w:val="18"/>
           <w:szCs w:val="18"/>
         </w:rPr>
@@ -18868,10 +19226,7 @@
       <w:pPr>
         <w:pStyle w:val="FootnoteText"/>
         <w:rPr>
-          <w:rFonts w:ascii="Arial" w:hAnsi="Arial" w:cs="Arial"/>
-          <w:sz w:val="18"/>
-          <w:szCs w:val="18"/>
-          <w:lang w:val="de-DE"/>
+          <w:lang w:val="de-CH"/>
         </w:rPr>
       </w:pPr>
       <w:r>
@@ -18894,103 +19249,162 @@
       <w:proofErr w:type="spellStart"/>
       <w:r>
         <w:rPr>
-          <w:rFonts w:ascii="Courier" w:hAnsi="Courier" w:cs="Arial"/>
-          <w:sz w:val="18"/>
-          <w:szCs w:val="18"/>
-        </w:rPr>
-        <w:t>country_list</w:t>
-      </w:r>
-      <w:proofErr w:type="spellEnd"/>
+          <w:rFonts w:ascii="Arial" w:hAnsi="Arial" w:cs="Arial"/>
+          <w:sz w:val="18"/>
+          <w:szCs w:val="18"/>
+          <w:lang w:val="de-CH"/>
+        </w:rPr>
+        <w:t>Until</w:t>
+      </w:r>
+      <w:proofErr w:type="spellEnd"/>
+      <w:r>
+        <w:rPr>
+          <w:rFonts w:ascii="Arial" w:hAnsi="Arial" w:cs="Arial"/>
+          <w:sz w:val="18"/>
+          <w:szCs w:val="18"/>
+          <w:lang w:val="de-CH"/>
+        </w:rPr>
+        <w:t xml:space="preserve"> 19 Jan 2017, </w:t>
+      </w:r>
+      <w:proofErr w:type="spellStart"/>
+      <w:r>
+        <w:rPr>
+          <w:rFonts w:ascii="Arial" w:hAnsi="Arial" w:cs="Arial"/>
+          <w:sz w:val="18"/>
+          <w:szCs w:val="18"/>
+          <w:lang w:val="de-CH"/>
+        </w:rPr>
+        <w:t>we</w:t>
+      </w:r>
+      <w:proofErr w:type="spellEnd"/>
+      <w:r>
+        <w:rPr>
+          <w:rFonts w:ascii="Arial" w:hAnsi="Arial" w:cs="Arial"/>
+          <w:sz w:val="18"/>
+          <w:szCs w:val="18"/>
+          <w:lang w:val="de-CH"/>
+        </w:rPr>
+        <w:t xml:space="preserve"> </w:t>
+      </w:r>
+      <w:proofErr w:type="spellStart"/>
+      <w:r>
+        <w:rPr>
+          <w:rFonts w:ascii="Arial" w:hAnsi="Arial" w:cs="Arial"/>
+          <w:sz w:val="18"/>
+          <w:szCs w:val="18"/>
+          <w:lang w:val="de-CH"/>
+        </w:rPr>
+        <w:t>used</w:t>
+      </w:r>
+      <w:proofErr w:type="spellEnd"/>
+      <w:r>
+        <w:rPr>
+          <w:rFonts w:ascii="Arial" w:hAnsi="Arial" w:cs="Arial"/>
+          <w:sz w:val="18"/>
+          <w:szCs w:val="18"/>
+          <w:lang w:val="de-CH"/>
+        </w:rPr>
+        <w:t xml:space="preserve"> </w:t>
+      </w:r>
       <w:proofErr w:type="gramStart"/>
       <w:r>
         <w:rPr>
-          <w:rFonts w:ascii="Courier" w:hAnsi="Courier" w:cs="Arial"/>
-          <w:sz w:val="18"/>
-          <w:szCs w:val="18"/>
-        </w:rPr>
-        <w:t>={</w:t>
+          <w:rFonts w:ascii="Arial" w:hAnsi="Arial" w:cs="Arial"/>
+          <w:sz w:val="18"/>
+          <w:szCs w:val="18"/>
+          <w:lang w:val="de-CH"/>
+        </w:rPr>
+        <w:t>( )</w:t>
       </w:r>
       <w:proofErr w:type="gramEnd"/>
       <w:r>
         <w:rPr>
-          <w:rFonts w:ascii="Courier" w:hAnsi="Courier" w:cs="Arial"/>
-          <w:sz w:val="18"/>
-          <w:szCs w:val="18"/>
-        </w:rPr>
-        <w:t>'</w:t>
-      </w:r>
-      <w:proofErr w:type="spellStart"/>
-      <w:r>
-        <w:rPr>
-          <w:rFonts w:ascii="Courier" w:hAnsi="Courier" w:cs="Arial"/>
-          <w:sz w:val="18"/>
-          <w:szCs w:val="18"/>
-        </w:rPr>
-        <w:t>Colombia',</w:t>
-      </w:r>
-      <w:r>
-        <w:rPr>
-          <w:rFonts w:ascii="Courier" w:hAnsi="Courier" w:cs="Arial"/>
-          <w:b/>
-          <w:sz w:val="18"/>
-          <w:szCs w:val="18"/>
-        </w:rPr>
-        <w:t>'Costa</w:t>
-      </w:r>
-      <w:proofErr w:type="spellEnd"/>
-      <w:r>
-        <w:rPr>
-          <w:rFonts w:ascii="Courier" w:hAnsi="Courier" w:cs="Arial"/>
-          <w:b/>
-          <w:sz w:val="18"/>
-          <w:szCs w:val="18"/>
+          <w:rFonts w:ascii="Arial" w:hAnsi="Arial" w:cs="Arial"/>
+          <w:sz w:val="18"/>
+          <w:szCs w:val="18"/>
+          <w:lang w:val="de-CH"/>
+        </w:rPr>
+        <w:t xml:space="preserve">^3, </w:t>
+      </w:r>
+      <w:proofErr w:type="spellStart"/>
+      <w:r>
+        <w:rPr>
+          <w:rFonts w:ascii="Arial" w:hAnsi="Arial" w:cs="Arial"/>
+          <w:sz w:val="18"/>
+          <w:szCs w:val="18"/>
+          <w:lang w:val="de-CH"/>
+        </w:rPr>
+        <w:t>since</w:t>
+      </w:r>
+      <w:proofErr w:type="spellEnd"/>
+      <w:r>
+        <w:rPr>
+          <w:rFonts w:ascii="Arial" w:hAnsi="Arial" w:cs="Arial"/>
+          <w:sz w:val="18"/>
+          <w:szCs w:val="18"/>
+          <w:lang w:val="de-CH"/>
         </w:rPr>
         <w:t xml:space="preserve"> </w:t>
       </w:r>
       <w:proofErr w:type="spellStart"/>
       <w:r>
         <w:rPr>
-          <w:rFonts w:ascii="Courier" w:hAnsi="Courier" w:cs="Arial"/>
-          <w:b/>
-          <w:sz w:val="18"/>
-          <w:szCs w:val="18"/>
-        </w:rPr>
-        <w:t>Rica'</w:t>
-      </w:r>
-      <w:r>
-        <w:rPr>
-          <w:rFonts w:ascii="Courier" w:hAnsi="Courier" w:cs="Arial"/>
-          <w:sz w:val="18"/>
-          <w:szCs w:val="18"/>
-        </w:rPr>
-        <w:t>,'Dominican</w:t>
-      </w:r>
-      <w:proofErr w:type="spellEnd"/>
-      <w:r>
-        <w:rPr>
-          <w:rFonts w:ascii="Courier" w:hAnsi="Courier" w:cs="Arial"/>
-          <w:sz w:val="18"/>
-          <w:szCs w:val="18"/>
+          <w:rFonts w:ascii="Arial" w:hAnsi="Arial" w:cs="Arial"/>
+          <w:sz w:val="18"/>
+          <w:szCs w:val="18"/>
+          <w:lang w:val="de-CH"/>
+        </w:rPr>
+        <w:t>then</w:t>
+      </w:r>
+      <w:proofErr w:type="spellEnd"/>
+      <w:r>
+        <w:rPr>
+          <w:rFonts w:ascii="Arial" w:hAnsi="Arial" w:cs="Arial"/>
+          <w:sz w:val="18"/>
+          <w:szCs w:val="18"/>
+          <w:lang w:val="de-CH"/>
         </w:rPr>
         <w:t xml:space="preserve"> </w:t>
       </w:r>
       <w:proofErr w:type="spellStart"/>
       <w:r>
         <w:rPr>
-          <w:rFonts w:ascii="Courier" w:hAnsi="Courier" w:cs="Arial"/>
-          <w:sz w:val="18"/>
-          <w:szCs w:val="18"/>
-        </w:rPr>
-        <w:t>Republic','United</w:t>
-      </w:r>
-      <w:proofErr w:type="spellEnd"/>
-      <w:r>
-        <w:rPr>
-          <w:rFonts w:ascii="Courier" w:hAnsi="Courier" w:cs="Arial"/>
-          <w:sz w:val="18"/>
-          <w:szCs w:val="18"/>
-        </w:rPr>
-        <w:t xml:space="preserve"> States'}</w:t>
+          <w:rFonts w:ascii="Arial" w:hAnsi="Arial" w:cs="Arial"/>
+          <w:sz w:val="18"/>
+          <w:szCs w:val="18"/>
+          <w:lang w:val="de-CH"/>
+        </w:rPr>
+        <w:t>we</w:t>
+      </w:r>
+      <w:proofErr w:type="spellEnd"/>
+      <w:r>
+        <w:rPr>
+          <w:rFonts w:ascii="Arial" w:hAnsi="Arial" w:cs="Arial"/>
+          <w:sz w:val="18"/>
+          <w:szCs w:val="18"/>
+          <w:lang w:val="de-CH"/>
+        </w:rPr>
+        <w:t xml:space="preserve"> </w:t>
+      </w:r>
+      <w:proofErr w:type="spellStart"/>
+      <w:r>
+        <w:rPr>
+          <w:rFonts w:ascii="Arial" w:hAnsi="Arial" w:cs="Arial"/>
+          <w:sz w:val="18"/>
+          <w:szCs w:val="18"/>
+          <w:lang w:val="de-CH"/>
+        </w:rPr>
+        <w:t>use</w:t>
+      </w:r>
+      <w:proofErr w:type="spellEnd"/>
+      <w:r>
+        <w:rPr>
+          <w:rFonts w:ascii="Arial" w:hAnsi="Arial" w:cs="Arial"/>
+          <w:sz w:val="18"/>
+          <w:szCs w:val="18"/>
+          <w:lang w:val="de-CH"/>
+        </w:rPr>
+        <w:t xml:space="preserve"> ( )^2.</w:t>
       </w:r>
     </w:p>
   </w:footnote>
@@ -19029,16 +19443,35 @@
           <w:sz w:val="18"/>
           <w:szCs w:val="18"/>
         </w:rPr>
-        <w:t>peril_ID</w:t>
-      </w:r>
-      <w:proofErr w:type="spellEnd"/>
-      <w:r>
-        <w:rPr>
-          <w:rFonts w:ascii="Courier" w:hAnsi="Courier" w:cs="Arial"/>
-          <w:sz w:val="18"/>
-          <w:szCs w:val="18"/>
-        </w:rPr>
-        <w:t>=[</w:t>
+        <w:t>country_list</w:t>
+      </w:r>
+      <w:proofErr w:type="spellEnd"/>
+      <w:proofErr w:type="gramStart"/>
+      <w:r>
+        <w:rPr>
+          <w:rFonts w:ascii="Courier" w:hAnsi="Courier" w:cs="Arial"/>
+          <w:sz w:val="18"/>
+          <w:szCs w:val="18"/>
+        </w:rPr>
+        <w:t>={</w:t>
+      </w:r>
+      <w:proofErr w:type="gramEnd"/>
+      <w:r>
+        <w:rPr>
+          <w:rFonts w:ascii="Courier" w:hAnsi="Courier" w:cs="Arial"/>
+          <w:sz w:val="18"/>
+          <w:szCs w:val="18"/>
+        </w:rPr>
+        <w:t>'</w:t>
+      </w:r>
+      <w:proofErr w:type="spellStart"/>
+      <w:r>
+        <w:rPr>
+          <w:rFonts w:ascii="Courier" w:hAnsi="Courier" w:cs="Arial"/>
+          <w:sz w:val="18"/>
+          <w:szCs w:val="18"/>
+        </w:rPr>
+        <w:t>Colombia',</w:t>
       </w:r>
       <w:r>
         <w:rPr>
@@ -19047,33 +19480,62 @@
           <w:sz w:val="18"/>
           <w:szCs w:val="18"/>
         </w:rPr>
-        <w:t>'atl_TC'</w:t>
-      </w:r>
-      <w:r>
-        <w:rPr>
-          <w:rFonts w:ascii="Courier" w:hAnsi="Courier" w:cs="Arial"/>
-          <w:sz w:val="18"/>
-          <w:szCs w:val="18"/>
-        </w:rPr>
-        <w:t>;'</w:t>
-      </w:r>
-      <w:proofErr w:type="spellStart"/>
-      <w:r>
-        <w:rPr>
-          <w:rFonts w:ascii="Courier" w:hAnsi="Courier" w:cs="Arial"/>
-          <w:sz w:val="18"/>
-          <w:szCs w:val="18"/>
-        </w:rPr>
-        <w:t>atl_TS</w:t>
-      </w:r>
-      <w:proofErr w:type="spellEnd"/>
-      <w:r>
-        <w:rPr>
-          <w:rFonts w:ascii="Courier" w:hAnsi="Courier" w:cs="Arial"/>
-          <w:sz w:val="18"/>
-          <w:szCs w:val="18"/>
-        </w:rPr>
-        <w:t>'];</w:t>
+        <w:t>'Costa</w:t>
+      </w:r>
+      <w:proofErr w:type="spellEnd"/>
+      <w:r>
+        <w:rPr>
+          <w:rFonts w:ascii="Courier" w:hAnsi="Courier" w:cs="Arial"/>
+          <w:b/>
+          <w:sz w:val="18"/>
+          <w:szCs w:val="18"/>
+        </w:rPr>
+        <w:t xml:space="preserve"> </w:t>
+      </w:r>
+      <w:proofErr w:type="spellStart"/>
+      <w:r>
+        <w:rPr>
+          <w:rFonts w:ascii="Courier" w:hAnsi="Courier" w:cs="Arial"/>
+          <w:b/>
+          <w:sz w:val="18"/>
+          <w:szCs w:val="18"/>
+        </w:rPr>
+        <w:t>Rica'</w:t>
+      </w:r>
+      <w:r>
+        <w:rPr>
+          <w:rFonts w:ascii="Courier" w:hAnsi="Courier" w:cs="Arial"/>
+          <w:sz w:val="18"/>
+          <w:szCs w:val="18"/>
+        </w:rPr>
+        <w:t>,'Dominican</w:t>
+      </w:r>
+      <w:proofErr w:type="spellEnd"/>
+      <w:r>
+        <w:rPr>
+          <w:rFonts w:ascii="Courier" w:hAnsi="Courier" w:cs="Arial"/>
+          <w:sz w:val="18"/>
+          <w:szCs w:val="18"/>
+        </w:rPr>
+        <w:t xml:space="preserve"> </w:t>
+      </w:r>
+      <w:proofErr w:type="spellStart"/>
+      <w:r>
+        <w:rPr>
+          <w:rFonts w:ascii="Courier" w:hAnsi="Courier" w:cs="Arial"/>
+          <w:sz w:val="18"/>
+          <w:szCs w:val="18"/>
+        </w:rPr>
+        <w:t>Republic','United</w:t>
+      </w:r>
+      <w:proofErr w:type="spellEnd"/>
+      <w:r>
+        <w:rPr>
+          <w:rFonts w:ascii="Courier" w:hAnsi="Courier" w:cs="Arial"/>
+          <w:sz w:val="18"/>
+          <w:szCs w:val="18"/>
+        </w:rPr>
+        <w:t xml:space="preserve"> States'}</w:t>
       </w:r>
     </w:p>
   </w:footnote>
@@ -19085,7 +19547,7 @@
           <w:rFonts w:ascii="Arial" w:hAnsi="Arial" w:cs="Arial"/>
           <w:sz w:val="18"/>
           <w:szCs w:val="18"/>
-          <w:lang w:val="en-GB"/>
+          <w:lang w:val="de-DE"/>
         </w:rPr>
       </w:pPr>
       <w:r>
@@ -19094,7 +19556,6 @@
           <w:rFonts w:ascii="Arial" w:hAnsi="Arial" w:cs="Arial"/>
           <w:sz w:val="18"/>
           <w:szCs w:val="18"/>
-          <w:lang w:val="en-GB"/>
         </w:rPr>
         <w:footnoteRef/>
       </w:r>
@@ -19103,107 +19564,61 @@
           <w:rFonts w:ascii="Arial" w:hAnsi="Arial" w:cs="Arial"/>
           <w:sz w:val="18"/>
           <w:szCs w:val="18"/>
-          <w:lang w:val="en-GB"/>
-        </w:rPr>
-        <w:t xml:space="preserve"> Note that the modified entity is NOT saved, as </w:t>
-      </w:r>
-      <w:proofErr w:type="spellStart"/>
-      <w:r>
-        <w:rPr>
-          <w:rFonts w:ascii="Courier" w:hAnsi="Courier" w:cs="Arial"/>
-          <w:sz w:val="18"/>
-          <w:szCs w:val="18"/>
-          <w:lang w:val="en-GB"/>
-        </w:rPr>
-        <w:t>climada_damagefunctions_replace</w:t>
-      </w:r>
-      <w:proofErr w:type="spellEnd"/>
-      <w:r>
-        <w:rPr>
-          <w:rFonts w:ascii="Arial" w:hAnsi="Arial" w:cs="Arial"/>
-          <w:sz w:val="18"/>
-          <w:szCs w:val="18"/>
-          <w:lang w:val="en-GB"/>
-        </w:rPr>
-        <w:t xml:space="preserve"> does only return the entity with </w:t>
-      </w:r>
-      <w:proofErr w:type="spellStart"/>
-      <w:r>
-        <w:rPr>
-          <w:rFonts w:ascii="Arial" w:hAnsi="Arial" w:cs="Arial"/>
-          <w:sz w:val="18"/>
-          <w:szCs w:val="18"/>
-          <w:lang w:val="en-GB"/>
-        </w:rPr>
-        <w:t>damagefunction</w:t>
-      </w:r>
-      <w:proofErr w:type="spellEnd"/>
-      <w:r>
-        <w:rPr>
-          <w:rFonts w:ascii="Arial" w:hAnsi="Arial" w:cs="Arial"/>
-          <w:sz w:val="18"/>
-          <w:szCs w:val="18"/>
-          <w:lang w:val="en-GB"/>
-        </w:rPr>
-        <w:t xml:space="preserve">(s) replaced. Only once you are happy with the adjustment, the code </w:t>
-      </w:r>
-      <w:proofErr w:type="spellStart"/>
-      <w:r>
-        <w:rPr>
-          <w:rFonts w:ascii="Courier" w:hAnsi="Courier" w:cs="Arial"/>
-          <w:sz w:val="18"/>
-          <w:szCs w:val="18"/>
-          <w:lang w:val="en-GB"/>
-        </w:rPr>
-        <w:t>country_risk_calibrate</w:t>
-      </w:r>
-      <w:proofErr w:type="spellEnd"/>
-      <w:r>
-        <w:rPr>
-          <w:rFonts w:ascii="Arial" w:hAnsi="Arial" w:cs="Arial"/>
-          <w:sz w:val="18"/>
-          <w:szCs w:val="18"/>
-          <w:lang w:val="en-GB"/>
-        </w:rPr>
-        <w:t xml:space="preserve"> does store the modified </w:t>
-      </w:r>
-      <w:proofErr w:type="spellStart"/>
-      <w:r>
-        <w:rPr>
-          <w:rFonts w:ascii="Arial" w:hAnsi="Arial" w:cs="Arial"/>
-          <w:sz w:val="18"/>
-          <w:szCs w:val="18"/>
-          <w:lang w:val="en-GB"/>
-        </w:rPr>
-        <w:t>damagefunction</w:t>
-      </w:r>
-      <w:proofErr w:type="spellEnd"/>
-      <w:r>
-        <w:rPr>
-          <w:rFonts w:ascii="Arial" w:hAnsi="Arial" w:cs="Arial"/>
-          <w:sz w:val="18"/>
-          <w:szCs w:val="18"/>
-          <w:lang w:val="en-GB"/>
-        </w:rPr>
-        <w:t>(s) back to</w:t>
-      </w:r>
-      <w:r>
-        <w:rPr>
-          <w:rFonts w:ascii="Arial" w:hAnsi="Arial" w:cs="Arial"/>
-          <w:sz w:val="18"/>
-          <w:szCs w:val="18"/>
-          <w:lang w:val="en-GB"/>
-        </w:rPr>
-        <w:t xml:space="preserve"> t</w:t>
-      </w:r>
-      <w:r>
-        <w:rPr>
-          <w:rFonts w:ascii="Arial" w:hAnsi="Arial" w:cs="Arial"/>
-          <w:sz w:val="18"/>
-          <w:szCs w:val="18"/>
-          <w:lang w:val="en-GB"/>
-        </w:rPr>
-        <w:t>he entity file.</w:t>
+        </w:rPr>
+        <w:t xml:space="preserve"> </w:t>
+      </w:r>
+      <w:proofErr w:type="spellStart"/>
+      <w:r>
+        <w:rPr>
+          <w:rFonts w:ascii="Courier" w:hAnsi="Courier" w:cs="Arial"/>
+          <w:sz w:val="18"/>
+          <w:szCs w:val="18"/>
+        </w:rPr>
+        <w:t>peril_ID</w:t>
+      </w:r>
+      <w:proofErr w:type="spellEnd"/>
+      <w:r>
+        <w:rPr>
+          <w:rFonts w:ascii="Courier" w:hAnsi="Courier" w:cs="Arial"/>
+          <w:sz w:val="18"/>
+          <w:szCs w:val="18"/>
+        </w:rPr>
+        <w:t>=[</w:t>
+      </w:r>
+      <w:r>
+        <w:rPr>
+          <w:rFonts w:ascii="Courier" w:hAnsi="Courier" w:cs="Arial"/>
+          <w:b/>
+          <w:sz w:val="18"/>
+          <w:szCs w:val="18"/>
+        </w:rPr>
+        <w:t>'atl_TC'</w:t>
+      </w:r>
+      <w:r>
+        <w:rPr>
+          <w:rFonts w:ascii="Courier" w:hAnsi="Courier" w:cs="Arial"/>
+          <w:sz w:val="18"/>
+          <w:szCs w:val="18"/>
+        </w:rPr>
+        <w:t>;'</w:t>
+      </w:r>
+      <w:proofErr w:type="spellStart"/>
+      <w:r>
+        <w:rPr>
+          <w:rFonts w:ascii="Courier" w:hAnsi="Courier" w:cs="Arial"/>
+          <w:sz w:val="18"/>
+          <w:szCs w:val="18"/>
+        </w:rPr>
+        <w:t>atl_TS</w:t>
+      </w:r>
+      <w:proofErr w:type="spellEnd"/>
+      <w:r>
+        <w:rPr>
+          <w:rFonts w:ascii="Courier" w:hAnsi="Courier" w:cs="Arial"/>
+          <w:sz w:val="18"/>
+          <w:szCs w:val="18"/>
+        </w:rPr>
+        <w:t>'];</w:t>
       </w:r>
     </w:p>
   </w:footnote>
@@ -19212,7 +19627,7 @@
       <w:pPr>
         <w:pStyle w:val="FootnoteText"/>
         <w:rPr>
-          <w:rFonts w:ascii="Courier" w:hAnsi="Courier" w:cs="Arial"/>
+          <w:rFonts w:ascii="Arial" w:hAnsi="Arial" w:cs="Arial"/>
           <w:sz w:val="18"/>
           <w:szCs w:val="18"/>
           <w:lang w:val="en-GB"/>
@@ -19235,7 +19650,7 @@
           <w:szCs w:val="18"/>
           <w:lang w:val="en-GB"/>
         </w:rPr>
-        <w:t xml:space="preserve"> In the specific case hence </w:t>
+        <w:t xml:space="preserve"> Note that the modified entity is NOT saved, as </w:t>
       </w:r>
       <w:proofErr w:type="spellStart"/>
       <w:r>
@@ -19245,60 +19660,59 @@
           <w:szCs w:val="18"/>
           <w:lang w:val="en-GB"/>
         </w:rPr>
-        <w:t>country_risk</w:t>
-      </w:r>
-      <w:proofErr w:type="spellEnd"/>
-      <w:r>
-        <w:rPr>
-          <w:rFonts w:ascii="Courier" w:hAnsi="Courier" w:cs="Arial"/>
+        <w:t>climada_damagefunctions_replace</w:t>
+      </w:r>
+      <w:proofErr w:type="spellEnd"/>
+      <w:r>
+        <w:rPr>
+          <w:rFonts w:ascii="Arial" w:hAnsi="Arial" w:cs="Arial"/>
           <w:sz w:val="18"/>
           <w:szCs w:val="18"/>
           <w:lang w:val="en-GB"/>
         </w:rPr>
-        <w:t>(2).</w:t>
-      </w:r>
-      <w:proofErr w:type="spellStart"/>
-      <w:proofErr w:type="gramStart"/>
-      <w:r>
-        <w:rPr>
-          <w:rFonts w:ascii="Courier" w:hAnsi="Courier" w:cs="Arial"/>
+        <w:t xml:space="preserve"> does only return the entity with </w:t>
+      </w:r>
+      <w:proofErr w:type="spellStart"/>
+      <w:r>
+        <w:rPr>
+          <w:rFonts w:ascii="Arial" w:hAnsi="Arial" w:cs="Arial"/>
           <w:sz w:val="18"/>
           <w:szCs w:val="18"/>
           <w:lang w:val="en-GB"/>
         </w:rPr>
-        <w:t>res.hazard</w:t>
-      </w:r>
-      <w:proofErr w:type="spellEnd"/>
-      <w:proofErr w:type="gramEnd"/>
-      <w:r>
-        <w:rPr>
-          <w:rFonts w:ascii="Courier" w:hAnsi="Courier" w:cs="Arial"/>
+        <w:t>damagefunction</w:t>
+      </w:r>
+      <w:proofErr w:type="spellEnd"/>
+      <w:r>
+        <w:rPr>
+          <w:rFonts w:ascii="Arial" w:hAnsi="Arial" w:cs="Arial"/>
           <w:sz w:val="18"/>
           <w:szCs w:val="18"/>
           <w:lang w:val="en-GB"/>
         </w:rPr>
-        <w:t>(1).EDS</w:t>
-      </w:r>
-      <w:r>
-        <w:rPr>
-          <w:rFonts w:ascii="Arial" w:hAnsi="Arial" w:cs="Arial"/>
+        <w:t xml:space="preserve">(s) replaced. Only once you are happy with the adjustment, the code </w:t>
+      </w:r>
+      <w:proofErr w:type="spellStart"/>
+      <w:r>
+        <w:rPr>
+          <w:rFonts w:ascii="Courier" w:hAnsi="Courier" w:cs="Arial"/>
           <w:sz w:val="18"/>
           <w:szCs w:val="18"/>
           <w:lang w:val="en-GB"/>
         </w:rPr>
-        <w:t xml:space="preserve"> and the resulting DFC is plotted by </w:t>
-      </w:r>
-      <w:proofErr w:type="spellStart"/>
-      <w:r>
-        <w:rPr>
-          <w:rFonts w:ascii="Courier" w:hAnsi="Courier" w:cs="Arial"/>
+        <w:t>country_risk_calibrate</w:t>
+      </w:r>
+      <w:proofErr w:type="spellEnd"/>
+      <w:r>
+        <w:rPr>
+          <w:rFonts w:ascii="Arial" w:hAnsi="Arial" w:cs="Arial"/>
           <w:sz w:val="18"/>
           <w:szCs w:val="18"/>
           <w:lang w:val="en-GB"/>
         </w:rPr>
-        <w:t>cr_country_hazard_test</w:t>
-      </w:r>
-      <w:proofErr w:type="spellEnd"/>
+        <w:t xml:space="preserve"> does store the modified </w:t>
+      </w:r>
+      <w:proofErr w:type="spellStart"/>
       <w:r>
         <w:rPr>
           <w:rFonts w:ascii="Arial" w:hAnsi="Arial" w:cs="Arial"/>
@@ -19306,27 +19720,26 @@
           <w:szCs w:val="18"/>
           <w:lang w:val="en-GB"/>
         </w:rPr>
-        <w:t xml:space="preserve"> calling itself </w:t>
-      </w:r>
-      <w:proofErr w:type="spellStart"/>
-      <w:r>
-        <w:rPr>
-          <w:rFonts w:ascii="Courier" w:hAnsi="Courier" w:cs="Arial"/>
+        <w:t>damagefunction</w:t>
+      </w:r>
+      <w:proofErr w:type="spellEnd"/>
+      <w:r>
+        <w:rPr>
+          <w:rFonts w:ascii="Arial" w:hAnsi="Arial" w:cs="Arial"/>
           <w:sz w:val="18"/>
           <w:szCs w:val="18"/>
           <w:lang w:val="en-GB"/>
         </w:rPr>
-        <w:t>cr_DFC_plot</w:t>
-      </w:r>
-      <w:proofErr w:type="spellEnd"/>
-      <w:r>
-        <w:rPr>
-          <w:rFonts w:ascii="Courier" w:hAnsi="Courier" w:cs="Arial"/>
+        <w:t>(s) back to</w:t>
+      </w:r>
+      <w:r>
+        <w:rPr>
+          <w:rFonts w:ascii="Arial" w:hAnsi="Arial" w:cs="Arial"/>
           <w:sz w:val="18"/>
           <w:szCs w:val="18"/>
           <w:lang w:val="en-GB"/>
         </w:rPr>
-        <w:t>(country_risk,2,1)</w:t>
+        <w:t xml:space="preserve"> t</w:t>
       </w:r>
       <w:r>
         <w:rPr>
@@ -19335,7 +19748,7 @@
           <w:szCs w:val="18"/>
           <w:lang w:val="en-GB"/>
         </w:rPr>
-        <w:t>.</w:t>
+        <w:t>he entity file.</w:t>
       </w:r>
     </w:p>
   </w:footnote>
@@ -19344,7 +19757,7 @@
       <w:pPr>
         <w:pStyle w:val="FootnoteText"/>
         <w:rPr>
-          <w:rFonts w:ascii="Arial" w:hAnsi="Arial" w:cs="Arial"/>
+          <w:rFonts w:ascii="Courier" w:hAnsi="Courier" w:cs="Arial"/>
           <w:sz w:val="18"/>
           <w:szCs w:val="18"/>
           <w:lang w:val="en-GB"/>
@@ -19367,7 +19780,7 @@
           <w:szCs w:val="18"/>
           <w:lang w:val="en-GB"/>
         </w:rPr>
-        <w:t xml:space="preserve"> i.e. </w:t>
+        <w:t xml:space="preserve"> In the specific case hence </w:t>
       </w:r>
       <w:proofErr w:type="spellStart"/>
       <w:r>
@@ -19377,7 +19790,7 @@
           <w:szCs w:val="18"/>
           <w:lang w:val="en-GB"/>
         </w:rPr>
-        <w:t>peril_ID</w:t>
+        <w:t>country_risk</w:t>
       </w:r>
       <w:proofErr w:type="spellEnd"/>
       <w:r>
@@ -19387,40 +19800,40 @@
           <w:szCs w:val="18"/>
           <w:lang w:val="en-GB"/>
         </w:rPr>
-        <w:t>=['atl_TC';</w:t>
-      </w:r>
-      <w:r>
-        <w:rPr>
-          <w:rFonts w:ascii="Courier" w:hAnsi="Courier" w:cs="Arial"/>
-          <w:b/>
+        <w:t>(2).</w:t>
+      </w:r>
+      <w:proofErr w:type="spellStart"/>
+      <w:proofErr w:type="gramStart"/>
+      <w:r>
+        <w:rPr>
+          <w:rFonts w:ascii="Courier" w:hAnsi="Courier" w:cs="Arial"/>
           <w:sz w:val="18"/>
           <w:szCs w:val="18"/>
           <w:lang w:val="en-GB"/>
         </w:rPr>
-        <w:t>'</w:t>
-      </w:r>
-      <w:proofErr w:type="spellStart"/>
-      <w:r>
-        <w:rPr>
-          <w:rFonts w:ascii="Courier" w:hAnsi="Courier" w:cs="Arial"/>
-          <w:b/>
+        <w:t>res.hazard</w:t>
+      </w:r>
+      <w:proofErr w:type="spellEnd"/>
+      <w:proofErr w:type="gramEnd"/>
+      <w:r>
+        <w:rPr>
+          <w:rFonts w:ascii="Courier" w:hAnsi="Courier" w:cs="Arial"/>
           <w:sz w:val="18"/>
           <w:szCs w:val="18"/>
           <w:lang w:val="en-GB"/>
         </w:rPr>
-        <w:t>atl_TS</w:t>
-      </w:r>
-      <w:proofErr w:type="spellEnd"/>
-      <w:r>
-        <w:rPr>
-          <w:rFonts w:ascii="Courier" w:hAnsi="Courier" w:cs="Arial"/>
-          <w:b/>
+        <w:t>(1).EDS</w:t>
+      </w:r>
+      <w:r>
+        <w:rPr>
+          <w:rFonts w:ascii="Arial" w:hAnsi="Arial" w:cs="Arial"/>
           <w:sz w:val="18"/>
           <w:szCs w:val="18"/>
           <w:lang w:val="en-GB"/>
         </w:rPr>
-        <w:t>'</w:t>
-      </w:r>
+        <w:t xml:space="preserve"> and the resulting DFC is plotted by </w:t>
+      </w:r>
+      <w:proofErr w:type="spellStart"/>
       <w:r>
         <w:rPr>
           <w:rFonts w:ascii="Courier" w:hAnsi="Courier" w:cs="Arial"/>
@@ -19428,7 +19841,46 @@
           <w:szCs w:val="18"/>
           <w:lang w:val="en-GB"/>
         </w:rPr>
-        <w:t>]</w:t>
+        <w:t>cr_country_hazard_test</w:t>
+      </w:r>
+      <w:proofErr w:type="spellEnd"/>
+      <w:r>
+        <w:rPr>
+          <w:rFonts w:ascii="Arial" w:hAnsi="Arial" w:cs="Arial"/>
+          <w:sz w:val="18"/>
+          <w:szCs w:val="18"/>
+          <w:lang w:val="en-GB"/>
+        </w:rPr>
+        <w:t xml:space="preserve"> calling itself </w:t>
+      </w:r>
+      <w:proofErr w:type="spellStart"/>
+      <w:r>
+        <w:rPr>
+          <w:rFonts w:ascii="Courier" w:hAnsi="Courier" w:cs="Arial"/>
+          <w:sz w:val="18"/>
+          <w:szCs w:val="18"/>
+          <w:lang w:val="en-GB"/>
+        </w:rPr>
+        <w:t>cr_DFC_plot</w:t>
+      </w:r>
+      <w:proofErr w:type="spellEnd"/>
+      <w:r>
+        <w:rPr>
+          <w:rFonts w:ascii="Courier" w:hAnsi="Courier" w:cs="Arial"/>
+          <w:sz w:val="18"/>
+          <w:szCs w:val="18"/>
+          <w:lang w:val="en-GB"/>
+        </w:rPr>
+        <w:t>(country_risk,2,1)</w:t>
+      </w:r>
+      <w:r>
+        <w:rPr>
+          <w:rFonts w:ascii="Arial" w:hAnsi="Arial" w:cs="Arial"/>
+          <w:sz w:val="18"/>
+          <w:szCs w:val="18"/>
+          <w:lang w:val="en-GB"/>
+        </w:rPr>
+        <w:t>.</w:t>
       </w:r>
     </w:p>
   </w:footnote>
@@ -19460,67 +19912,68 @@
           <w:szCs w:val="18"/>
           <w:lang w:val="en-GB"/>
         </w:rPr>
-        <w:t xml:space="preserve"> Note that the last parameter ‚1’ now refers </w:t>
-      </w:r>
-      <w:proofErr w:type="spellStart"/>
-      <w:r>
-        <w:rPr>
-          <w:rFonts w:ascii="Arial" w:hAnsi="Arial" w:cs="Arial"/>
+        <w:t xml:space="preserve"> i.e. </w:t>
+      </w:r>
+      <w:proofErr w:type="spellStart"/>
+      <w:r>
+        <w:rPr>
+          <w:rFonts w:ascii="Courier" w:hAnsi="Courier" w:cs="Arial"/>
           <w:sz w:val="18"/>
           <w:szCs w:val="18"/>
           <w:lang w:val="en-GB"/>
         </w:rPr>
-        <w:t>tot he</w:t>
-      </w:r>
-      <w:proofErr w:type="spellEnd"/>
-      <w:r>
-        <w:rPr>
-          <w:rFonts w:ascii="Arial" w:hAnsi="Arial" w:cs="Arial"/>
+        <w:t>peril_ID</w:t>
+      </w:r>
+      <w:proofErr w:type="spellEnd"/>
+      <w:r>
+        <w:rPr>
+          <w:rFonts w:ascii="Courier" w:hAnsi="Courier" w:cs="Arial"/>
           <w:sz w:val="18"/>
           <w:szCs w:val="18"/>
           <w:lang w:val="en-GB"/>
         </w:rPr>
-        <w:t xml:space="preserve"> combined EDS, since </w:t>
-      </w:r>
-      <w:proofErr w:type="spellStart"/>
-      <w:r>
-        <w:rPr>
-          <w:rFonts w:ascii="Courier" w:hAnsi="Courier" w:cs="Arial"/>
+        <w:t>=['atl_TC';</w:t>
+      </w:r>
+      <w:r>
+        <w:rPr>
+          <w:rFonts w:ascii="Courier" w:hAnsi="Courier" w:cs="Arial"/>
+          <w:b/>
           <w:sz w:val="18"/>
           <w:szCs w:val="18"/>
           <w:lang w:val="en-GB"/>
         </w:rPr>
-        <w:t>country_risk_EDS_combine</w:t>
-      </w:r>
-      <w:proofErr w:type="spellEnd"/>
-      <w:r>
-        <w:rPr>
-          <w:rFonts w:ascii="Arial" w:hAnsi="Arial" w:cs="Arial"/>
+        <w:t>'</w:t>
+      </w:r>
+      <w:proofErr w:type="spellStart"/>
+      <w:r>
+        <w:rPr>
+          <w:rFonts w:ascii="Courier" w:hAnsi="Courier" w:cs="Arial"/>
+          <w:b/>
           <w:sz w:val="18"/>
           <w:szCs w:val="18"/>
           <w:lang w:val="en-GB"/>
         </w:rPr>
-        <w:t xml:space="preserve"> did add the TS damage </w:t>
-      </w:r>
-      <w:proofErr w:type="spellStart"/>
-      <w:r>
-        <w:rPr>
-          <w:rFonts w:ascii="Arial" w:hAnsi="Arial" w:cs="Arial"/>
+        <w:t>atl_TS</w:t>
+      </w:r>
+      <w:proofErr w:type="spellEnd"/>
+      <w:r>
+        <w:rPr>
+          <w:rFonts w:ascii="Courier" w:hAnsi="Courier" w:cs="Arial"/>
+          <w:b/>
           <w:sz w:val="18"/>
           <w:szCs w:val="18"/>
           <w:lang w:val="en-GB"/>
         </w:rPr>
-        <w:t>tot he</w:t>
-      </w:r>
-      <w:proofErr w:type="spellEnd"/>
-      <w:r>
-        <w:rPr>
-          <w:rFonts w:ascii="Arial" w:hAnsi="Arial" w:cs="Arial"/>
+        <w:t>'</w:t>
+      </w:r>
+      <w:r>
+        <w:rPr>
+          <w:rFonts w:ascii="Courier" w:hAnsi="Courier" w:cs="Arial"/>
           <w:sz w:val="18"/>
           <w:szCs w:val="18"/>
           <w:lang w:val="en-GB"/>
         </w:rPr>
-        <w:t xml:space="preserve"> TC damage, stored into the TC EDS.</w:t>
+        <w:t>]</w:t>
       </w:r>
     </w:p>
   </w:footnote>
@@ -19552,87 +20005,67 @@
           <w:szCs w:val="18"/>
           <w:lang w:val="en-GB"/>
         </w:rPr>
-        <w:t xml:space="preserve"> i.e. </w:t>
-      </w:r>
-      <w:proofErr w:type="spellStart"/>
-      <w:r>
-        <w:rPr>
-          <w:rFonts w:ascii="Courier" w:hAnsi="Courier" w:cs="Arial"/>
-          <w:sz w:val="12"/>
+        <w:t xml:space="preserve"> Note that the last parameter ‚1’ now refers </w:t>
+      </w:r>
+      <w:proofErr w:type="spellStart"/>
+      <w:r>
+        <w:rPr>
+          <w:rFonts w:ascii="Arial" w:hAnsi="Arial" w:cs="Arial"/>
+          <w:sz w:val="18"/>
           <w:szCs w:val="18"/>
           <w:lang w:val="en-GB"/>
         </w:rPr>
-        <w:t>country_risk</w:t>
-      </w:r>
-      <w:proofErr w:type="spellEnd"/>
-      <w:r>
-        <w:rPr>
-          <w:rFonts w:ascii="Courier" w:hAnsi="Courier" w:cs="Arial"/>
-          <w:sz w:val="12"/>
+        <w:t>tot he</w:t>
+      </w:r>
+      <w:proofErr w:type="spellEnd"/>
+      <w:r>
+        <w:rPr>
+          <w:rFonts w:ascii="Arial" w:hAnsi="Arial" w:cs="Arial"/>
+          <w:sz w:val="18"/>
           <w:szCs w:val="18"/>
           <w:lang w:val="en-GB"/>
         </w:rPr>
-        <w:t>=</w:t>
-      </w:r>
-      <w:proofErr w:type="spellStart"/>
-      <w:r>
-        <w:rPr>
-          <w:rFonts w:ascii="Courier" w:hAnsi="Courier" w:cs="Arial"/>
-          <w:sz w:val="12"/>
+        <w:t xml:space="preserve"> combined EDS, since </w:t>
+      </w:r>
+      <w:proofErr w:type="spellStart"/>
+      <w:r>
+        <w:rPr>
+          <w:rFonts w:ascii="Courier" w:hAnsi="Courier" w:cs="Arial"/>
+          <w:sz w:val="18"/>
           <w:szCs w:val="18"/>
           <w:lang w:val="en-GB"/>
         </w:rPr>
-        <w:t>cr_country_hazard_test</w:t>
-      </w:r>
-      <w:proofErr w:type="spellEnd"/>
-      <w:r>
-        <w:rPr>
-          <w:rFonts w:ascii="Courier" w:hAnsi="Courier" w:cs="Arial"/>
-          <w:sz w:val="12"/>
+        <w:t>country_risk_EDS_combine</w:t>
+      </w:r>
+      <w:proofErr w:type="spellEnd"/>
+      <w:r>
+        <w:rPr>
+          <w:rFonts w:ascii="Arial" w:hAnsi="Arial" w:cs="Arial"/>
+          <w:sz w:val="18"/>
           <w:szCs w:val="18"/>
           <w:lang w:val="en-GB"/>
         </w:rPr>
-        <w:t xml:space="preserve">(country_risk,2,1); </w:t>
-      </w:r>
-      <w:proofErr w:type="spellStart"/>
-      <w:r>
-        <w:rPr>
-          <w:rFonts w:ascii="Courier" w:hAnsi="Courier" w:cs="Arial"/>
-          <w:sz w:val="12"/>
+        <w:t xml:space="preserve"> did add the TS damage </w:t>
+      </w:r>
+      <w:proofErr w:type="spellStart"/>
+      <w:r>
+        <w:rPr>
+          <w:rFonts w:ascii="Arial" w:hAnsi="Arial" w:cs="Arial"/>
+          <w:sz w:val="18"/>
           <w:szCs w:val="18"/>
           <w:lang w:val="en-GB"/>
         </w:rPr>
-        <w:t>country_risk</w:t>
-      </w:r>
-      <w:proofErr w:type="spellEnd"/>
-      <w:r>
-        <w:rPr>
-          <w:rFonts w:ascii="Courier" w:hAnsi="Courier" w:cs="Arial"/>
-          <w:sz w:val="12"/>
+        <w:t>tot he</w:t>
+      </w:r>
+      <w:proofErr w:type="spellEnd"/>
+      <w:r>
+        <w:rPr>
+          <w:rFonts w:ascii="Arial" w:hAnsi="Arial" w:cs="Arial"/>
+          <w:sz w:val="18"/>
           <w:szCs w:val="18"/>
           <w:lang w:val="en-GB"/>
         </w:rPr>
-        <w:t>=</w:t>
-      </w:r>
-      <w:proofErr w:type="spellStart"/>
-      <w:r>
-        <w:rPr>
-          <w:rFonts w:ascii="Courier" w:hAnsi="Courier" w:cs="Arial"/>
-          <w:sz w:val="12"/>
-          <w:szCs w:val="18"/>
-          <w:lang w:val="en-GB"/>
-        </w:rPr>
-        <w:t>cr_country_hazard_test</w:t>
-      </w:r>
-      <w:proofErr w:type="spellEnd"/>
-      <w:r>
-        <w:rPr>
-          <w:rFonts w:ascii="Courier" w:hAnsi="Courier" w:cs="Arial"/>
-          <w:sz w:val="12"/>
-          <w:szCs w:val="18"/>
-          <w:lang w:val="en-GB"/>
-        </w:rPr>
-        <w:t>(country_risk,2,2)</w:t>
+        <w:t xml:space="preserve"> TC damage, stored into the TC EDS.</w:t>
       </w:r>
     </w:p>
   </w:footnote>
@@ -19644,6 +20077,118 @@
           <w:rFonts w:ascii="Arial" w:hAnsi="Arial" w:cs="Arial"/>
           <w:sz w:val="18"/>
           <w:szCs w:val="18"/>
+          <w:lang w:val="en-GB"/>
+        </w:rPr>
+      </w:pPr>
+      <w:r>
+        <w:rPr>
+          <w:rStyle w:val="FootnoteReference"/>
+          <w:rFonts w:ascii="Arial" w:hAnsi="Arial" w:cs="Arial"/>
+          <w:sz w:val="18"/>
+          <w:szCs w:val="18"/>
+          <w:lang w:val="en-GB"/>
+        </w:rPr>
+        <w:footnoteRef/>
+      </w:r>
+      <w:r>
+        <w:rPr>
+          <w:rFonts w:ascii="Arial" w:hAnsi="Arial" w:cs="Arial"/>
+          <w:sz w:val="18"/>
+          <w:szCs w:val="18"/>
+          <w:lang w:val="en-GB"/>
+        </w:rPr>
+        <w:t xml:space="preserve"> i.e. </w:t>
+      </w:r>
+      <w:proofErr w:type="spellStart"/>
+      <w:r>
+        <w:rPr>
+          <w:rFonts w:ascii="Courier" w:hAnsi="Courier" w:cs="Arial"/>
+          <w:sz w:val="12"/>
+          <w:szCs w:val="18"/>
+          <w:lang w:val="en-GB"/>
+        </w:rPr>
+        <w:t>country_risk</w:t>
+      </w:r>
+      <w:proofErr w:type="spellEnd"/>
+      <w:r>
+        <w:rPr>
+          <w:rFonts w:ascii="Courier" w:hAnsi="Courier" w:cs="Arial"/>
+          <w:sz w:val="12"/>
+          <w:szCs w:val="18"/>
+          <w:lang w:val="en-GB"/>
+        </w:rPr>
+        <w:t>=</w:t>
+      </w:r>
+      <w:proofErr w:type="spellStart"/>
+      <w:r>
+        <w:rPr>
+          <w:rFonts w:ascii="Courier" w:hAnsi="Courier" w:cs="Arial"/>
+          <w:sz w:val="12"/>
+          <w:szCs w:val="18"/>
+          <w:lang w:val="en-GB"/>
+        </w:rPr>
+        <w:t>cr_country_hazard_test</w:t>
+      </w:r>
+      <w:proofErr w:type="spellEnd"/>
+      <w:r>
+        <w:rPr>
+          <w:rFonts w:ascii="Courier" w:hAnsi="Courier" w:cs="Arial"/>
+          <w:sz w:val="12"/>
+          <w:szCs w:val="18"/>
+          <w:lang w:val="en-GB"/>
+        </w:rPr>
+        <w:t xml:space="preserve">(country_risk,2,1); </w:t>
+      </w:r>
+      <w:proofErr w:type="spellStart"/>
+      <w:r>
+        <w:rPr>
+          <w:rFonts w:ascii="Courier" w:hAnsi="Courier" w:cs="Arial"/>
+          <w:sz w:val="12"/>
+          <w:szCs w:val="18"/>
+          <w:lang w:val="en-GB"/>
+        </w:rPr>
+        <w:t>country_risk</w:t>
+      </w:r>
+      <w:proofErr w:type="spellEnd"/>
+      <w:r>
+        <w:rPr>
+          <w:rFonts w:ascii="Courier" w:hAnsi="Courier" w:cs="Arial"/>
+          <w:sz w:val="12"/>
+          <w:szCs w:val="18"/>
+          <w:lang w:val="en-GB"/>
+        </w:rPr>
+        <w:t>=</w:t>
+      </w:r>
+      <w:proofErr w:type="spellStart"/>
+      <w:r>
+        <w:rPr>
+          <w:rFonts w:ascii="Courier" w:hAnsi="Courier" w:cs="Arial"/>
+          <w:sz w:val="12"/>
+          <w:szCs w:val="18"/>
+          <w:lang w:val="en-GB"/>
+        </w:rPr>
+        <w:t>cr_country_hazard_test</w:t>
+      </w:r>
+      <w:proofErr w:type="spellEnd"/>
+      <w:r>
+        <w:rPr>
+          <w:rFonts w:ascii="Courier" w:hAnsi="Courier" w:cs="Arial"/>
+          <w:sz w:val="12"/>
+          <w:szCs w:val="18"/>
+          <w:lang w:val="en-GB"/>
+        </w:rPr>
+        <w:t>(country_risk,2,2)</w:t>
+      </w:r>
+    </w:p>
+  </w:footnote>
+  <w:footnote w:id="23">
+    <w:p>
+      <w:pPr>
+        <w:pStyle w:val="FootnoteText"/>
+        <w:rPr>
+          <w:rFonts w:ascii="Arial" w:hAnsi="Arial" w:cs="Arial"/>
+          <w:sz w:val="18"/>
+          <w:szCs w:val="18"/>
         </w:rPr>
       </w:pPr>
       <w:r>
@@ -19912,7 +20457,7 @@
       </w:r>
     </w:p>
   </w:footnote>
-  <w:footnote w:id="23">
+  <w:footnote w:id="24">
     <w:p>
       <w:pPr>
         <w:pStyle w:val="FootnoteText"/>
@@ -20311,7 +20856,7 @@
       </w:r>
     </w:p>
   </w:footnote>
-  <w:footnote w:id="24">
+  <w:footnote w:id="25">
     <w:p>
       <w:pPr>
         <w:pStyle w:val="FootnoteText"/>
@@ -20378,7 +20923,7 @@
       </w:r>
     </w:p>
   </w:footnote>
-  <w:footnote w:id="25">
+  <w:footnote w:id="26">
     <w:p>
       <w:pPr>
         <w:pStyle w:val="FootnoteText"/>
@@ -21699,7 +22244,6 @@
   <w:style w:type="character" w:default="1" w:styleId="DefaultParagraphFont">
     <w:name w:val="Default Paragraph Font"/>
     <w:uiPriority w:val="1"/>
-    <w:semiHidden/>
     <w:unhideWhenUsed/>
   </w:style>
   <w:style w:type="table" w:default="1" w:styleId="TableNormal">
@@ -22351,7 +22895,7 @@
 </file>
 
 <file path=customXml/itemProps1.xml><?xml version="1.0" encoding="utf-8"?>
-<ds:datastoreItem xmlns:ds="http://schemas.openxmlformats.org/officeDocument/2006/customXml" ds:itemID="{07574F26-9698-0442-BEC4-624ADC17F9EC}">
+<ds:datastoreItem xmlns:ds="http://schemas.openxmlformats.org/officeDocument/2006/customXml" ds:itemID="{978E099B-0A93-7346-B56C-8B7C4E2ECB74}">
   <ds:schemaRefs>
     <ds:schemaRef ds:uri="http://schemas.openxmlformats.org/officeDocument/2006/bibliography"/>
   </ds:schemaRefs>

</xml_diff>